<commit_message>
i add new information 3
</commit_message>
<xml_diff>
--- a/Курсовая работа.docx
+++ b/Курсовая работа.docx
@@ -151,25 +151,7 @@
           <w:sz w:val="28"/>
           <w:szCs w:val="28"/>
         </w:rPr>
-        <w:t>Председатель предметной (</w:t>
-      </w:r>
-      <w:proofErr w:type="gramStart"/>
-      <w:r>
-        <w:rPr>
-          <w:rFonts w:ascii="Times New Roman" w:eastAsia="Times New Roman" w:hAnsi="Times New Roman" w:cs="Times New Roman"/>
-          <w:sz w:val="28"/>
-          <w:szCs w:val="28"/>
-        </w:rPr>
-        <w:t xml:space="preserve">цикловой)   </w:t>
-      </w:r>
-      <w:proofErr w:type="gramEnd"/>
-      <w:r>
-        <w:rPr>
-          <w:rFonts w:ascii="Times New Roman" w:eastAsia="Times New Roman" w:hAnsi="Times New Roman" w:cs="Times New Roman"/>
-          <w:sz w:val="28"/>
-          <w:szCs w:val="28"/>
-        </w:rPr>
-        <w:t xml:space="preserve">                      Директор техникума </w:t>
+        <w:t xml:space="preserve">Председатель предметной (цикловой)                         Директор техникума </w:t>
       </w:r>
     </w:p>
     <w:p>
@@ -223,25 +205,41 @@
           <w:sz w:val="28"/>
           <w:szCs w:val="28"/>
         </w:rPr>
-        <w:t>«__</w:t>
-      </w:r>
-      <w:proofErr w:type="gramStart"/>
-      <w:r>
-        <w:rPr>
-          <w:rFonts w:ascii="Times New Roman" w:eastAsia="Times New Roman" w:hAnsi="Times New Roman" w:cs="Times New Roman"/>
-          <w:sz w:val="28"/>
-          <w:szCs w:val="28"/>
-        </w:rPr>
-        <w:t>_»_</w:t>
-      </w:r>
-      <w:proofErr w:type="gramEnd"/>
-      <w:r>
-        <w:rPr>
-          <w:rFonts w:ascii="Times New Roman" w:eastAsia="Times New Roman" w:hAnsi="Times New Roman" w:cs="Times New Roman"/>
-          <w:sz w:val="28"/>
-          <w:szCs w:val="28"/>
-        </w:rPr>
-        <w:t>_______2021 г.                                                    «___» _________2021 г.</w:t>
+        <w:t>«___»________202</w:t>
+      </w:r>
+      <w:r>
+        <w:rPr>
+          <w:rFonts w:ascii="Times New Roman" w:eastAsia="Times New Roman" w:hAnsi="Times New Roman" w:cs="Times New Roman"/>
+          <w:sz w:val="28"/>
+          <w:szCs w:val="28"/>
+          <w:lang w:val="ru-RU"/>
+        </w:rPr>
+        <w:t>2</w:t>
+      </w:r>
+      <w:r>
+        <w:rPr>
+          <w:rFonts w:ascii="Times New Roman" w:eastAsia="Times New Roman" w:hAnsi="Times New Roman" w:cs="Times New Roman"/>
+          <w:sz w:val="28"/>
+          <w:szCs w:val="28"/>
+        </w:rPr>
+        <w:t xml:space="preserve"> г.                                                    «___» _________202</w:t>
+      </w:r>
+      <w:r>
+        <w:rPr>
+          <w:rFonts w:ascii="Times New Roman" w:eastAsia="Times New Roman" w:hAnsi="Times New Roman" w:cs="Times New Roman"/>
+          <w:sz w:val="28"/>
+          <w:szCs w:val="28"/>
+          <w:lang w:val="ru-RU"/>
+        </w:rPr>
+        <w:t>2</w:t>
+      </w:r>
+      <w:r>
+        <w:rPr>
+          <w:rFonts w:ascii="Times New Roman" w:eastAsia="Times New Roman" w:hAnsi="Times New Roman" w:cs="Times New Roman"/>
+          <w:sz w:val="28"/>
+          <w:szCs w:val="28"/>
+        </w:rPr>
+        <w:t xml:space="preserve"> г.</w:t>
       </w:r>
     </w:p>
     <w:p>
@@ -290,25 +288,7 @@
           <w:sz w:val="28"/>
           <w:szCs w:val="28"/>
         </w:rPr>
-        <w:t xml:space="preserve">по МДК </w:t>
-      </w:r>
-      <w:proofErr w:type="gramStart"/>
-      <w:r>
-        <w:rPr>
-          <w:rFonts w:ascii="Times New Roman" w:eastAsia="Times New Roman" w:hAnsi="Times New Roman" w:cs="Times New Roman"/>
-          <w:sz w:val="28"/>
-          <w:szCs w:val="28"/>
-        </w:rPr>
-        <w:t>01.02  Методы</w:t>
-      </w:r>
-      <w:proofErr w:type="gramEnd"/>
-      <w:r>
-        <w:rPr>
-          <w:rFonts w:ascii="Times New Roman" w:eastAsia="Times New Roman" w:hAnsi="Times New Roman" w:cs="Times New Roman"/>
-          <w:sz w:val="28"/>
-          <w:szCs w:val="28"/>
-        </w:rPr>
-        <w:t xml:space="preserve"> и средства проектирования информационной системы</w:t>
+        <w:t>по МДК 01.02  Методы и средства проектирования информационной системы</w:t>
       </w:r>
     </w:p>
     <w:p>
@@ -563,15 +543,25 @@
           <w:sz w:val="23"/>
           <w:szCs w:val="23"/>
           <w:highlight w:val="white"/>
-        </w:rPr>
-      </w:pPr>
-      <w:r>
-        <w:rPr>
-          <w:rFonts w:ascii="Times New Roman" w:eastAsia="Times New Roman" w:hAnsi="Times New Roman" w:cs="Times New Roman"/>
-          <w:sz w:val="28"/>
-          <w:szCs w:val="28"/>
-        </w:rPr>
-        <w:t>Курск 2021</w:t>
+          <w:lang w:val="ru-RU"/>
+        </w:rPr>
+      </w:pPr>
+      <w:r>
+        <w:rPr>
+          <w:rFonts w:ascii="Times New Roman" w:eastAsia="Times New Roman" w:hAnsi="Times New Roman" w:cs="Times New Roman"/>
+          <w:sz w:val="28"/>
+          <w:szCs w:val="28"/>
+        </w:rPr>
+        <w:t>Курск 202</w:t>
+      </w:r>
+      <w:r>
+        <w:rPr>
+          <w:rFonts w:ascii="Times New Roman" w:eastAsia="Times New Roman" w:hAnsi="Times New Roman" w:cs="Times New Roman"/>
+          <w:sz w:val="28"/>
+          <w:szCs w:val="28"/>
+          <w:lang w:val="ru-RU"/>
+        </w:rPr>
+        <w:t>2</w:t>
       </w:r>
     </w:p>
     <w:p>
@@ -616,19 +606,21 @@
           <w:szCs w:val="28"/>
           <w:highlight w:val="white"/>
         </w:rPr>
-        <w:t>ВВЕДЕНИЕ……………………………………………………………</w:t>
-      </w:r>
-      <w:proofErr w:type="gramStart"/>
-      <w:r>
+        <w:t>ВВЕДЕНИЕ…………………………………………………………………..3</w:t>
+      </w:r>
+    </w:p>
+    <w:p>
+      <w:pPr>
+        <w:spacing w:line="360" w:lineRule="auto"/>
+        <w:ind w:firstLine="708"/>
+        <w:jc w:val="both"/>
         <w:rPr>
           <w:rFonts w:ascii="Times New Roman" w:eastAsia="Times New Roman" w:hAnsi="Times New Roman" w:cs="Times New Roman"/>
           <w:sz w:val="28"/>
           <w:szCs w:val="28"/>
           <w:highlight w:val="white"/>
         </w:rPr>
-        <w:t>…….</w:t>
-      </w:r>
-      <w:proofErr w:type="gramEnd"/>
+      </w:pPr>
       <w:r>
         <w:rPr>
           <w:rFonts w:ascii="Times New Roman" w:eastAsia="Times New Roman" w:hAnsi="Times New Roman" w:cs="Times New Roman"/>
@@ -636,7 +628,7 @@
           <w:szCs w:val="28"/>
           <w:highlight w:val="white"/>
         </w:rPr>
-        <w:t>.3</w:t>
+        <w:t>1 Анализ предметной области………………………………………………6</w:t>
       </w:r>
     </w:p>
     <w:p>
@@ -658,7 +650,64 @@
           <w:szCs w:val="28"/>
           <w:highlight w:val="white"/>
         </w:rPr>
-        <w:t>1 Анализ предметной области………………………………………………6</w:t>
+        <w:t xml:space="preserve">2 </w:t>
+      </w:r>
+      <w:r>
+        <w:rPr>
+          <w:rFonts w:ascii="Times New Roman" w:eastAsia="Times New Roman" w:hAnsi="Times New Roman" w:cs="Times New Roman"/>
+          <w:sz w:val="28"/>
+          <w:szCs w:val="28"/>
+          <w:highlight w:val="white"/>
+          <w:lang w:val="ru-RU"/>
+        </w:rPr>
+        <w:t>Составление т</w:t>
+      </w:r>
+      <w:r>
+        <w:rPr>
+          <w:rFonts w:ascii="Times New Roman" w:eastAsia="Times New Roman" w:hAnsi="Times New Roman" w:cs="Times New Roman"/>
+          <w:sz w:val="28"/>
+          <w:szCs w:val="28"/>
+          <w:highlight w:val="white"/>
+        </w:rPr>
+        <w:t>ехническо</w:t>
+      </w:r>
+      <w:r>
+        <w:rPr>
+          <w:rFonts w:ascii="Times New Roman" w:eastAsia="Times New Roman" w:hAnsi="Times New Roman" w:cs="Times New Roman"/>
+          <w:sz w:val="28"/>
+          <w:szCs w:val="28"/>
+          <w:highlight w:val="white"/>
+          <w:lang w:val="ru-RU"/>
+        </w:rPr>
+        <w:t>го</w:t>
+      </w:r>
+      <w:r>
+        <w:rPr>
+          <w:rFonts w:ascii="Times New Roman" w:eastAsia="Times New Roman" w:hAnsi="Times New Roman" w:cs="Times New Roman"/>
+          <w:sz w:val="28"/>
+          <w:szCs w:val="28"/>
+          <w:highlight w:val="white"/>
+        </w:rPr>
+        <w:t xml:space="preserve"> задани</w:t>
+      </w:r>
+      <w:r>
+        <w:rPr>
+          <w:rFonts w:ascii="Times New Roman" w:eastAsia="Times New Roman" w:hAnsi="Times New Roman" w:cs="Times New Roman"/>
+          <w:sz w:val="28"/>
+          <w:szCs w:val="28"/>
+          <w:highlight w:val="white"/>
+          <w:lang w:val="ru-RU"/>
+        </w:rPr>
+        <w:t>я……</w:t>
+      </w:r>
+      <w:r>
+        <w:rPr>
+          <w:rFonts w:ascii="Times New Roman" w:eastAsia="Times New Roman" w:hAnsi="Times New Roman" w:cs="Times New Roman"/>
+          <w:sz w:val="28"/>
+          <w:szCs w:val="28"/>
+          <w:highlight w:val="white"/>
+        </w:rPr>
+        <w:t>………………………………..13</w:t>
       </w:r>
     </w:p>
     <w:p>
@@ -680,18 +729,21 @@
           <w:szCs w:val="28"/>
           <w:highlight w:val="white"/>
         </w:rPr>
-        <w:t xml:space="preserve">2 </w:t>
-      </w:r>
-      <w:r>
+        <w:t>3 Эскизное проектирование……………………………………………….26</w:t>
+      </w:r>
+    </w:p>
+    <w:p>
+      <w:pPr>
+        <w:spacing w:line="360" w:lineRule="auto"/>
+        <w:ind w:firstLine="708"/>
+        <w:jc w:val="both"/>
         <w:rPr>
           <w:rFonts w:ascii="Times New Roman" w:eastAsia="Times New Roman" w:hAnsi="Times New Roman" w:cs="Times New Roman"/>
           <w:sz w:val="28"/>
           <w:szCs w:val="28"/>
           <w:highlight w:val="white"/>
-          <w:lang w:val="ru-RU"/>
-        </w:rPr>
-        <w:t>Составление т</w:t>
-      </w:r>
+        </w:rPr>
+      </w:pPr>
       <w:r>
         <w:rPr>
           <w:rFonts w:ascii="Times New Roman" w:eastAsia="Times New Roman" w:hAnsi="Times New Roman" w:cs="Times New Roman"/>
@@ -699,18 +751,21 @@
           <w:szCs w:val="28"/>
           <w:highlight w:val="white"/>
         </w:rPr>
-        <w:t>ехническо</w:t>
-      </w:r>
-      <w:r>
+        <w:t>4 Проектирование структуры базы данных.……………………………...31</w:t>
+      </w:r>
+    </w:p>
+    <w:p>
+      <w:pPr>
+        <w:spacing w:line="360" w:lineRule="auto"/>
+        <w:ind w:firstLine="708"/>
+        <w:jc w:val="both"/>
         <w:rPr>
           <w:rFonts w:ascii="Times New Roman" w:eastAsia="Times New Roman" w:hAnsi="Times New Roman" w:cs="Times New Roman"/>
           <w:sz w:val="28"/>
           <w:szCs w:val="28"/>
           <w:highlight w:val="white"/>
-          <w:lang w:val="ru-RU"/>
-        </w:rPr>
-        <w:t>го</w:t>
-      </w:r>
+        </w:rPr>
+      </w:pPr>
       <w:r>
         <w:rPr>
           <w:rFonts w:ascii="Times New Roman" w:eastAsia="Times New Roman" w:hAnsi="Times New Roman" w:cs="Times New Roman"/>
@@ -718,172 +773,7 @@
           <w:szCs w:val="28"/>
           <w:highlight w:val="white"/>
         </w:rPr>
-        <w:t xml:space="preserve"> задани</w:t>
-      </w:r>
-      <w:r>
-        <w:rPr>
-          <w:rFonts w:ascii="Times New Roman" w:eastAsia="Times New Roman" w:hAnsi="Times New Roman" w:cs="Times New Roman"/>
-          <w:sz w:val="28"/>
-          <w:szCs w:val="28"/>
-          <w:highlight w:val="white"/>
-          <w:lang w:val="ru-RU"/>
-        </w:rPr>
-        <w:t>я……</w:t>
-      </w:r>
-      <w:r>
-        <w:rPr>
-          <w:rFonts w:ascii="Times New Roman" w:eastAsia="Times New Roman" w:hAnsi="Times New Roman" w:cs="Times New Roman"/>
-          <w:sz w:val="28"/>
-          <w:szCs w:val="28"/>
-          <w:highlight w:val="white"/>
-        </w:rPr>
-        <w:t>…………………………</w:t>
-      </w:r>
-      <w:proofErr w:type="gramStart"/>
-      <w:r>
-        <w:rPr>
-          <w:rFonts w:ascii="Times New Roman" w:eastAsia="Times New Roman" w:hAnsi="Times New Roman" w:cs="Times New Roman"/>
-          <w:sz w:val="28"/>
-          <w:szCs w:val="28"/>
-          <w:highlight w:val="white"/>
-        </w:rPr>
-        <w:t>…….</w:t>
-      </w:r>
-      <w:proofErr w:type="gramEnd"/>
-      <w:r>
-        <w:rPr>
-          <w:rFonts w:ascii="Times New Roman" w:eastAsia="Times New Roman" w:hAnsi="Times New Roman" w:cs="Times New Roman"/>
-          <w:sz w:val="28"/>
-          <w:szCs w:val="28"/>
-          <w:highlight w:val="white"/>
-        </w:rPr>
-        <w:t>.13</w:t>
-      </w:r>
-    </w:p>
-    <w:p>
-      <w:pPr>
-        <w:spacing w:line="360" w:lineRule="auto"/>
-        <w:ind w:firstLine="708"/>
-        <w:jc w:val="both"/>
-        <w:rPr>
-          <w:rFonts w:ascii="Times New Roman" w:eastAsia="Times New Roman" w:hAnsi="Times New Roman" w:cs="Times New Roman"/>
-          <w:sz w:val="28"/>
-          <w:szCs w:val="28"/>
-          <w:highlight w:val="white"/>
-        </w:rPr>
-      </w:pPr>
-      <w:r>
-        <w:rPr>
-          <w:rFonts w:ascii="Times New Roman" w:eastAsia="Times New Roman" w:hAnsi="Times New Roman" w:cs="Times New Roman"/>
-          <w:sz w:val="28"/>
-          <w:szCs w:val="28"/>
-          <w:highlight w:val="white"/>
-        </w:rPr>
-        <w:t>3 Эскизное проектирование…………………………………………</w:t>
-      </w:r>
-      <w:proofErr w:type="gramStart"/>
-      <w:r>
-        <w:rPr>
-          <w:rFonts w:ascii="Times New Roman" w:eastAsia="Times New Roman" w:hAnsi="Times New Roman" w:cs="Times New Roman"/>
-          <w:sz w:val="28"/>
-          <w:szCs w:val="28"/>
-          <w:highlight w:val="white"/>
-        </w:rPr>
-        <w:t>…….</w:t>
-      </w:r>
-      <w:proofErr w:type="gramEnd"/>
-      <w:r>
-        <w:rPr>
-          <w:rFonts w:ascii="Times New Roman" w:eastAsia="Times New Roman" w:hAnsi="Times New Roman" w:cs="Times New Roman"/>
-          <w:sz w:val="28"/>
-          <w:szCs w:val="28"/>
-          <w:highlight w:val="white"/>
-        </w:rPr>
-        <w:t>26</w:t>
-      </w:r>
-    </w:p>
-    <w:p>
-      <w:pPr>
-        <w:spacing w:line="360" w:lineRule="auto"/>
-        <w:ind w:firstLine="708"/>
-        <w:jc w:val="both"/>
-        <w:rPr>
-          <w:rFonts w:ascii="Times New Roman" w:eastAsia="Times New Roman" w:hAnsi="Times New Roman" w:cs="Times New Roman"/>
-          <w:sz w:val="28"/>
-          <w:szCs w:val="28"/>
-          <w:highlight w:val="white"/>
-        </w:rPr>
-      </w:pPr>
-      <w:r>
-        <w:rPr>
-          <w:rFonts w:ascii="Times New Roman" w:eastAsia="Times New Roman" w:hAnsi="Times New Roman" w:cs="Times New Roman"/>
-          <w:sz w:val="28"/>
-          <w:szCs w:val="28"/>
-          <w:highlight w:val="white"/>
-        </w:rPr>
-        <w:t xml:space="preserve">4 Проектирование структуры базы </w:t>
-      </w:r>
-      <w:proofErr w:type="gramStart"/>
-      <w:r>
-        <w:rPr>
-          <w:rFonts w:ascii="Times New Roman" w:eastAsia="Times New Roman" w:hAnsi="Times New Roman" w:cs="Times New Roman"/>
-          <w:sz w:val="28"/>
-          <w:szCs w:val="28"/>
-          <w:highlight w:val="white"/>
-        </w:rPr>
-        <w:t>данных.…</w:t>
-      </w:r>
-      <w:proofErr w:type="gramEnd"/>
-      <w:r>
-        <w:rPr>
-          <w:rFonts w:ascii="Times New Roman" w:eastAsia="Times New Roman" w:hAnsi="Times New Roman" w:cs="Times New Roman"/>
-          <w:sz w:val="28"/>
-          <w:szCs w:val="28"/>
-          <w:highlight w:val="white"/>
-        </w:rPr>
-        <w:t>…………………………...31</w:t>
-      </w:r>
-    </w:p>
-    <w:p>
-      <w:pPr>
-        <w:spacing w:line="360" w:lineRule="auto"/>
-        <w:ind w:firstLine="708"/>
-        <w:jc w:val="both"/>
-        <w:rPr>
-          <w:rFonts w:ascii="Times New Roman" w:eastAsia="Times New Roman" w:hAnsi="Times New Roman" w:cs="Times New Roman"/>
-          <w:sz w:val="28"/>
-          <w:szCs w:val="28"/>
-          <w:highlight w:val="white"/>
-        </w:rPr>
-      </w:pPr>
-      <w:r>
-        <w:rPr>
-          <w:rFonts w:ascii="Times New Roman" w:eastAsia="Times New Roman" w:hAnsi="Times New Roman" w:cs="Times New Roman"/>
-          <w:sz w:val="28"/>
-          <w:szCs w:val="28"/>
-          <w:highlight w:val="white"/>
-        </w:rPr>
-        <w:t>ЗАКЛЮЧЕНИЕ………………………………………………………</w:t>
-      </w:r>
-      <w:proofErr w:type="gramStart"/>
-      <w:r>
-        <w:rPr>
-          <w:rFonts w:ascii="Times New Roman" w:eastAsia="Times New Roman" w:hAnsi="Times New Roman" w:cs="Times New Roman"/>
-          <w:sz w:val="28"/>
-          <w:szCs w:val="28"/>
-          <w:highlight w:val="white"/>
-        </w:rPr>
-        <w:t>…….</w:t>
-      </w:r>
-      <w:proofErr w:type="gramEnd"/>
-      <w:r>
-        <w:rPr>
-          <w:rFonts w:ascii="Times New Roman" w:eastAsia="Times New Roman" w:hAnsi="Times New Roman" w:cs="Times New Roman"/>
-          <w:sz w:val="28"/>
-          <w:szCs w:val="28"/>
-          <w:highlight w:val="white"/>
-        </w:rPr>
-        <w:t>32</w:t>
+        <w:t>ЗАКЛЮЧЕНИЕ…………………………………………………………….32</w:t>
       </w:r>
     </w:p>
     <w:p>
@@ -3792,29 +3682,7 @@
           <w:szCs w:val="28"/>
           <w:lang w:val="ru-RU"/>
         </w:rPr>
-        <w:t xml:space="preserve"> </w:t>
-      </w:r>
-      <w:proofErr w:type="gramStart"/>
-      <w:r>
-        <w:rPr>
-          <w:rFonts w:ascii="Times New Roman" w:eastAsia="Times New Roman" w:hAnsi="Times New Roman" w:cs="Times New Roman"/>
-          <w:bCs/>
-          <w:sz w:val="28"/>
-          <w:szCs w:val="28"/>
-          <w:lang w:val="ru-RU"/>
-        </w:rPr>
-        <w:t>Из-за того что</w:t>
-      </w:r>
-      <w:proofErr w:type="gramEnd"/>
-      <w:r>
-        <w:rPr>
-          <w:rFonts w:ascii="Times New Roman" w:eastAsia="Times New Roman" w:hAnsi="Times New Roman" w:cs="Times New Roman"/>
-          <w:bCs/>
-          <w:sz w:val="28"/>
-          <w:szCs w:val="28"/>
-          <w:lang w:val="ru-RU"/>
-        </w:rPr>
-        <w:t xml:space="preserve"> автоматизация отсутствует, работа в магазине идёт медленно.</w:t>
+        <w:t xml:space="preserve"> Из-за того что автоматизация отсутствует, работа в магазине идёт медленно.</w:t>
       </w:r>
     </w:p>
     <w:p>
@@ -3970,29 +3838,7 @@
           <w:szCs w:val="28"/>
           <w:lang w:val="ru-RU"/>
         </w:rPr>
-        <w:t xml:space="preserve">значительно замедляет передачу информации и приводит к снижению скорости принятия решений. Согласование действий руководителей </w:t>
-      </w:r>
-      <w:proofErr w:type="gramStart"/>
-      <w:r>
-        <w:rPr>
-          <w:rFonts w:ascii="Times New Roman" w:eastAsia="Times New Roman" w:hAnsi="Times New Roman" w:cs="Times New Roman"/>
-          <w:bCs/>
-          <w:sz w:val="28"/>
-          <w:szCs w:val="28"/>
-          <w:lang w:val="ru-RU"/>
-        </w:rPr>
-        <w:t>магазина  увеличивает</w:t>
-      </w:r>
-      <w:proofErr w:type="gramEnd"/>
-      <w:r>
-        <w:rPr>
-          <w:rFonts w:ascii="Times New Roman" w:eastAsia="Times New Roman" w:hAnsi="Times New Roman" w:cs="Times New Roman"/>
-          <w:bCs/>
-          <w:sz w:val="28"/>
-          <w:szCs w:val="28"/>
-          <w:lang w:val="ru-RU"/>
-        </w:rPr>
-        <w:t xml:space="preserve"> объём работы </w:t>
+        <w:t xml:space="preserve">значительно замедляет передачу информации и приводит к снижению скорости принятия решений. Согласование действий руководителей магазина  увеличивает объём работы </w:t>
       </w:r>
       <w:r>
         <w:rPr>
@@ -4118,29 +3964,7 @@
           <w:szCs w:val="28"/>
           <w:lang w:val="ru-RU"/>
         </w:rPr>
-        <w:t xml:space="preserve">Чтобы покупателю предоставить характеристики инструмента, нужно его доставать из коробки и читать его инструкцию. Без автоматизации это занимает много времени как для </w:t>
-      </w:r>
-      <w:proofErr w:type="gramStart"/>
-      <w:r>
-        <w:rPr>
-          <w:rFonts w:ascii="Times New Roman" w:eastAsia="Times New Roman" w:hAnsi="Times New Roman" w:cs="Times New Roman"/>
-          <w:bCs/>
-          <w:sz w:val="28"/>
-          <w:szCs w:val="28"/>
-          <w:lang w:val="ru-RU"/>
-        </w:rPr>
-        <w:t>продавца</w:t>
-      </w:r>
-      <w:proofErr w:type="gramEnd"/>
-      <w:r>
-        <w:rPr>
-          <w:rFonts w:ascii="Times New Roman" w:eastAsia="Times New Roman" w:hAnsi="Times New Roman" w:cs="Times New Roman"/>
-          <w:bCs/>
-          <w:sz w:val="28"/>
-          <w:szCs w:val="28"/>
-          <w:lang w:val="ru-RU"/>
-        </w:rPr>
-        <w:t xml:space="preserve"> так и для покупателя.</w:t>
+        <w:t>Чтобы покупателю предоставить характеристики инструмента, нужно его доставать из коробки и читать его инструкцию. Без автоматизации это занимает много времени как для продавца так и для покупателя.</w:t>
       </w:r>
     </w:p>
     <w:p>
@@ -4164,59 +3988,17 @@
           <w:szCs w:val="28"/>
           <w:lang w:val="ru-RU"/>
         </w:rPr>
-        <w:t xml:space="preserve">А для </w:t>
-      </w:r>
-      <w:proofErr w:type="gramStart"/>
-      <w:r>
-        <w:rPr>
-          <w:rFonts w:ascii="Times New Roman" w:eastAsia="Times New Roman" w:hAnsi="Times New Roman" w:cs="Times New Roman"/>
-          <w:bCs/>
-          <w:sz w:val="28"/>
-          <w:szCs w:val="28"/>
-          <w:lang w:val="ru-RU"/>
-        </w:rPr>
-        <w:t>того</w:t>
-      </w:r>
-      <w:proofErr w:type="gramEnd"/>
-      <w:r>
-        <w:rPr>
-          <w:rFonts w:ascii="Times New Roman" w:eastAsia="Times New Roman" w:hAnsi="Times New Roman" w:cs="Times New Roman"/>
-          <w:bCs/>
-          <w:sz w:val="28"/>
-          <w:szCs w:val="28"/>
-          <w:lang w:val="ru-RU"/>
-        </w:rPr>
-        <w:t xml:space="preserve"> </w:t>
-      </w:r>
-      <w:r>
-        <w:rPr>
-          <w:rFonts w:ascii="Times New Roman" w:eastAsia="Times New Roman" w:hAnsi="Times New Roman" w:cs="Times New Roman"/>
-          <w:bCs/>
-          <w:sz w:val="28"/>
-          <w:szCs w:val="28"/>
-          <w:lang w:val="ru-RU"/>
-        </w:rPr>
-        <w:t xml:space="preserve">чтобы проверить товар на его наличие в магазине, продавец-консультант идёт на склад и там уже проверяет. Без автоматизации </w:t>
-      </w:r>
-      <w:r>
-        <w:rPr>
-          <w:rFonts w:ascii="Times New Roman" w:eastAsia="Times New Roman" w:hAnsi="Times New Roman" w:cs="Times New Roman"/>
-          <w:bCs/>
-          <w:sz w:val="28"/>
-          <w:szCs w:val="28"/>
-          <w:lang w:val="ru-RU"/>
-        </w:rPr>
-        <w:t>продавец-консультант</w:t>
-      </w:r>
-      <w:r>
-        <w:rPr>
-          <w:rFonts w:ascii="Times New Roman" w:eastAsia="Times New Roman" w:hAnsi="Times New Roman" w:cs="Times New Roman"/>
-          <w:bCs/>
-          <w:sz w:val="28"/>
-          <w:szCs w:val="28"/>
-          <w:lang w:val="ru-RU"/>
-        </w:rPr>
-        <w:t xml:space="preserve"> тратит на это много времени, из-за чего замедляется процесс работы.</w:t>
+        <w:t xml:space="preserve">А для того </w:t>
+      </w:r>
+      <w:r>
+        <w:rPr>
+          <w:rFonts w:ascii="Times New Roman" w:eastAsia="Times New Roman" w:hAnsi="Times New Roman" w:cs="Times New Roman"/>
+          <w:bCs/>
+          <w:sz w:val="28"/>
+          <w:szCs w:val="28"/>
+          <w:lang w:val="ru-RU"/>
+        </w:rPr>
+        <w:t>чтобы проверить товар на его наличие в магазине, продавец-консультант идёт на склад и там уже проверяет. Без автоматизации продавец-консультант тратит на это много времени, из-за чего замедляется процесс работы.</w:t>
       </w:r>
       <w:r>
         <w:rPr>
@@ -4590,175 +4372,125 @@
           <w:szCs w:val="28"/>
           <w:lang w:val="ru-RU"/>
         </w:rPr>
+        <w:t xml:space="preserve"> на </w:t>
+      </w:r>
+      <w:r>
+        <w:rPr>
+          <w:rFonts w:ascii="Times New Roman" w:eastAsia="Times New Roman" w:hAnsi="Times New Roman" w:cs="Times New Roman"/>
+          <w:sz w:val="28"/>
+          <w:szCs w:val="28"/>
+          <w:lang w:val="ru-RU"/>
+        </w:rPr>
+        <w:t xml:space="preserve"> всегда предоставляет возможность его протестировать. В зависимости от типа товара продавец-консультант предлагает купить к нему дополнительные инструменты. После</w:t>
+      </w:r>
+      <w:r>
+        <w:rPr>
+          <w:rFonts w:ascii="Times New Roman" w:eastAsia="Times New Roman" w:hAnsi="Times New Roman" w:cs="Times New Roman"/>
+          <w:sz w:val="28"/>
+          <w:szCs w:val="28"/>
+          <w:lang w:val="ru-RU"/>
+        </w:rPr>
+        <w:t xml:space="preserve"> в</w:t>
+      </w:r>
+      <w:r>
+        <w:rPr>
+          <w:rFonts w:ascii="Times New Roman" w:eastAsia="Times New Roman" w:hAnsi="Times New Roman" w:cs="Times New Roman"/>
+          <w:sz w:val="28"/>
+          <w:szCs w:val="28"/>
+          <w:lang w:val="ru-RU"/>
+        </w:rPr>
+        <w:t>ыбранный товар</w:t>
+      </w:r>
+      <w:r>
+        <w:rPr>
+          <w:rFonts w:ascii="Times New Roman" w:eastAsia="Times New Roman" w:hAnsi="Times New Roman" w:cs="Times New Roman"/>
+          <w:sz w:val="28"/>
+          <w:szCs w:val="28"/>
+          <w:lang w:val="ru-RU"/>
+        </w:rPr>
+        <w:t xml:space="preserve"> относят на кассу где кассир</w:t>
+      </w:r>
+      <w:r>
+        <w:rPr>
+          <w:rFonts w:ascii="Times New Roman" w:eastAsia="Times New Roman" w:hAnsi="Times New Roman" w:cs="Times New Roman"/>
+          <w:sz w:val="28"/>
+          <w:szCs w:val="28"/>
+          <w:lang w:val="ru-RU"/>
+        </w:rPr>
+        <w:t xml:space="preserve"> предоставляет чек, на котором фиксируется </w:t>
+      </w:r>
+      <w:r>
+        <w:rPr>
+          <w:rFonts w:ascii="Times New Roman" w:eastAsia="Times New Roman" w:hAnsi="Times New Roman" w:cs="Times New Roman"/>
+          <w:sz w:val="28"/>
+          <w:szCs w:val="28"/>
+          <w:lang w:val="ru-RU"/>
+        </w:rPr>
+        <w:t xml:space="preserve">общая </w:t>
+      </w:r>
+      <w:r>
+        <w:rPr>
+          <w:rFonts w:ascii="Times New Roman" w:eastAsia="Times New Roman" w:hAnsi="Times New Roman" w:cs="Times New Roman"/>
+          <w:sz w:val="28"/>
+          <w:szCs w:val="28"/>
+          <w:lang w:val="ru-RU"/>
+        </w:rPr>
+        <w:t>стоимость</w:t>
+      </w:r>
+      <w:r>
+        <w:rPr>
+          <w:rFonts w:ascii="Times New Roman" w:eastAsia="Times New Roman" w:hAnsi="Times New Roman" w:cs="Times New Roman"/>
+          <w:sz w:val="28"/>
+          <w:szCs w:val="28"/>
+          <w:lang w:val="ru-RU"/>
+        </w:rPr>
+        <w:t xml:space="preserve"> покупок</w:t>
+      </w:r>
+      <w:r>
+        <w:rPr>
+          <w:rFonts w:ascii="Times New Roman" w:eastAsia="Times New Roman" w:hAnsi="Times New Roman" w:cs="Times New Roman"/>
+          <w:sz w:val="28"/>
+          <w:szCs w:val="28"/>
+          <w:lang w:val="ru-RU"/>
+        </w:rPr>
+        <w:t>.</w:t>
+      </w:r>
+      <w:r>
+        <w:rPr>
+          <w:rFonts w:ascii="Times New Roman" w:eastAsia="Times New Roman" w:hAnsi="Times New Roman" w:cs="Times New Roman"/>
+          <w:sz w:val="28"/>
+          <w:szCs w:val="28"/>
+          <w:lang w:val="ru-RU"/>
+        </w:rPr>
+        <w:t xml:space="preserve"> Всё рассчитывается вручную, общую стоимость всех покупок предоставляют при помощи калькулятора.</w:t>
+      </w:r>
+      <w:r>
+        <w:rPr>
+          <w:rFonts w:ascii="Times New Roman" w:eastAsia="Times New Roman" w:hAnsi="Times New Roman" w:cs="Times New Roman"/>
+          <w:sz w:val="28"/>
+          <w:szCs w:val="28"/>
+          <w:lang w:val="ru-RU"/>
+        </w:rPr>
+        <w:t xml:space="preserve"> Из-за этого неудобства, </w:t>
+      </w:r>
+      <w:r>
+        <w:rPr>
+          <w:rFonts w:ascii="Times New Roman" w:eastAsia="Times New Roman" w:hAnsi="Times New Roman" w:cs="Times New Roman"/>
+          <w:sz w:val="28"/>
+          <w:szCs w:val="28"/>
+          <w:lang w:val="ru-RU"/>
+        </w:rPr>
+        <w:t>кассиры</w:t>
+      </w:r>
+      <w:r>
+        <w:rPr>
+          <w:rFonts w:ascii="Times New Roman" w:eastAsia="Times New Roman" w:hAnsi="Times New Roman" w:cs="Times New Roman"/>
+          <w:sz w:val="28"/>
+          <w:szCs w:val="28"/>
+          <w:lang w:val="ru-RU"/>
+        </w:rPr>
         <w:t xml:space="preserve"> </w:t>
       </w:r>
-      <w:proofErr w:type="gramStart"/>
-      <w:r>
-        <w:rPr>
-          <w:rFonts w:ascii="Times New Roman" w:eastAsia="Times New Roman" w:hAnsi="Times New Roman" w:cs="Times New Roman"/>
-          <w:sz w:val="28"/>
-          <w:szCs w:val="28"/>
-          <w:lang w:val="ru-RU"/>
-        </w:rPr>
-        <w:t xml:space="preserve">на </w:t>
-      </w:r>
-      <w:r>
-        <w:rPr>
-          <w:rFonts w:ascii="Times New Roman" w:eastAsia="Times New Roman" w:hAnsi="Times New Roman" w:cs="Times New Roman"/>
-          <w:sz w:val="28"/>
-          <w:szCs w:val="28"/>
-          <w:lang w:val="ru-RU"/>
-        </w:rPr>
-        <w:t xml:space="preserve"> всегда</w:t>
-      </w:r>
-      <w:proofErr w:type="gramEnd"/>
-      <w:r>
-        <w:rPr>
-          <w:rFonts w:ascii="Times New Roman" w:eastAsia="Times New Roman" w:hAnsi="Times New Roman" w:cs="Times New Roman"/>
-          <w:sz w:val="28"/>
-          <w:szCs w:val="28"/>
-          <w:lang w:val="ru-RU"/>
-        </w:rPr>
-        <w:t xml:space="preserve"> предоставляет возможность его протестировать. В зависимости от типа товара </w:t>
-      </w:r>
-      <w:r>
-        <w:rPr>
-          <w:rFonts w:ascii="Times New Roman" w:eastAsia="Times New Roman" w:hAnsi="Times New Roman" w:cs="Times New Roman"/>
-          <w:sz w:val="28"/>
-          <w:szCs w:val="28"/>
-          <w:lang w:val="ru-RU"/>
-        </w:rPr>
-        <w:t>продавец-консультант</w:t>
-      </w:r>
-      <w:r>
-        <w:rPr>
-          <w:rFonts w:ascii="Times New Roman" w:eastAsia="Times New Roman" w:hAnsi="Times New Roman" w:cs="Times New Roman"/>
-          <w:sz w:val="28"/>
-          <w:szCs w:val="28"/>
-          <w:lang w:val="ru-RU"/>
-        </w:rPr>
-        <w:t xml:space="preserve"> предлагает купить к нему дополнительные инструменты. После</w:t>
-      </w:r>
-      <w:r>
-        <w:rPr>
-          <w:rFonts w:ascii="Times New Roman" w:eastAsia="Times New Roman" w:hAnsi="Times New Roman" w:cs="Times New Roman"/>
-          <w:sz w:val="28"/>
-          <w:szCs w:val="28"/>
-          <w:lang w:val="ru-RU"/>
-        </w:rPr>
-        <w:t xml:space="preserve"> в</w:t>
-      </w:r>
-      <w:r>
-        <w:rPr>
-          <w:rFonts w:ascii="Times New Roman" w:eastAsia="Times New Roman" w:hAnsi="Times New Roman" w:cs="Times New Roman"/>
-          <w:sz w:val="28"/>
-          <w:szCs w:val="28"/>
-          <w:lang w:val="ru-RU"/>
-        </w:rPr>
-        <w:t>ыбранный товар</w:t>
-      </w:r>
-      <w:r>
-        <w:rPr>
-          <w:rFonts w:ascii="Times New Roman" w:eastAsia="Times New Roman" w:hAnsi="Times New Roman" w:cs="Times New Roman"/>
-          <w:sz w:val="28"/>
-          <w:szCs w:val="28"/>
-          <w:lang w:val="ru-RU"/>
-        </w:rPr>
-        <w:t xml:space="preserve"> относят на </w:t>
-      </w:r>
-      <w:proofErr w:type="gramStart"/>
-      <w:r>
-        <w:rPr>
-          <w:rFonts w:ascii="Times New Roman" w:eastAsia="Times New Roman" w:hAnsi="Times New Roman" w:cs="Times New Roman"/>
-          <w:sz w:val="28"/>
-          <w:szCs w:val="28"/>
-          <w:lang w:val="ru-RU"/>
-        </w:rPr>
-        <w:t>кассу</w:t>
-      </w:r>
-      <w:proofErr w:type="gramEnd"/>
-      <w:r>
-        <w:rPr>
-          <w:rFonts w:ascii="Times New Roman" w:eastAsia="Times New Roman" w:hAnsi="Times New Roman" w:cs="Times New Roman"/>
-          <w:sz w:val="28"/>
-          <w:szCs w:val="28"/>
-          <w:lang w:val="ru-RU"/>
-        </w:rPr>
-        <w:t xml:space="preserve"> где кассир</w:t>
-      </w:r>
-      <w:r>
-        <w:rPr>
-          <w:rFonts w:ascii="Times New Roman" w:eastAsia="Times New Roman" w:hAnsi="Times New Roman" w:cs="Times New Roman"/>
-          <w:sz w:val="28"/>
-          <w:szCs w:val="28"/>
-          <w:lang w:val="ru-RU"/>
-        </w:rPr>
-        <w:t xml:space="preserve"> предоставляет чек, на котором фиксируется </w:t>
-      </w:r>
-      <w:r>
-        <w:rPr>
-          <w:rFonts w:ascii="Times New Roman" w:eastAsia="Times New Roman" w:hAnsi="Times New Roman" w:cs="Times New Roman"/>
-          <w:sz w:val="28"/>
-          <w:szCs w:val="28"/>
-          <w:lang w:val="ru-RU"/>
-        </w:rPr>
-        <w:t xml:space="preserve">общая </w:t>
-      </w:r>
-      <w:r>
-        <w:rPr>
-          <w:rFonts w:ascii="Times New Roman" w:eastAsia="Times New Roman" w:hAnsi="Times New Roman" w:cs="Times New Roman"/>
-          <w:sz w:val="28"/>
-          <w:szCs w:val="28"/>
-          <w:lang w:val="ru-RU"/>
-        </w:rPr>
-        <w:t>стоимость</w:t>
-      </w:r>
-      <w:r>
-        <w:rPr>
-          <w:rFonts w:ascii="Times New Roman" w:eastAsia="Times New Roman" w:hAnsi="Times New Roman" w:cs="Times New Roman"/>
-          <w:sz w:val="28"/>
-          <w:szCs w:val="28"/>
-          <w:lang w:val="ru-RU"/>
-        </w:rPr>
-        <w:t xml:space="preserve"> покупок</w:t>
-      </w:r>
-      <w:r>
-        <w:rPr>
-          <w:rFonts w:ascii="Times New Roman" w:eastAsia="Times New Roman" w:hAnsi="Times New Roman" w:cs="Times New Roman"/>
-          <w:sz w:val="28"/>
-          <w:szCs w:val="28"/>
-          <w:lang w:val="ru-RU"/>
-        </w:rPr>
-        <w:t>.</w:t>
-      </w:r>
-      <w:r>
-        <w:rPr>
-          <w:rFonts w:ascii="Times New Roman" w:eastAsia="Times New Roman" w:hAnsi="Times New Roman" w:cs="Times New Roman"/>
-          <w:sz w:val="28"/>
-          <w:szCs w:val="28"/>
-          <w:lang w:val="ru-RU"/>
-        </w:rPr>
-        <w:t xml:space="preserve"> Всё рассчитывается вручную, общую стоимость всех покупок предоставляют при помощи калькулятора.</w:t>
-      </w:r>
-      <w:r>
-        <w:rPr>
-          <w:rFonts w:ascii="Times New Roman" w:eastAsia="Times New Roman" w:hAnsi="Times New Roman" w:cs="Times New Roman"/>
-          <w:sz w:val="28"/>
-          <w:szCs w:val="28"/>
-          <w:lang w:val="ru-RU"/>
-        </w:rPr>
-        <w:t xml:space="preserve"> Из-за этого неудобства, </w:t>
-      </w:r>
-      <w:proofErr w:type="gramStart"/>
-      <w:r>
-        <w:rPr>
-          <w:rFonts w:ascii="Times New Roman" w:eastAsia="Times New Roman" w:hAnsi="Times New Roman" w:cs="Times New Roman"/>
-          <w:sz w:val="28"/>
-          <w:szCs w:val="28"/>
-          <w:lang w:val="ru-RU"/>
-        </w:rPr>
-        <w:t>кассиры</w:t>
-      </w:r>
       <w:r>
         <w:rPr>
           <w:rFonts w:ascii="Times New Roman" w:eastAsia="Times New Roman" w:hAnsi="Times New Roman" w:cs="Times New Roman"/>
@@ -4775,26 +4507,7 @@
           <w:szCs w:val="28"/>
           <w:lang w:val="ru-RU"/>
         </w:rPr>
-        <w:t xml:space="preserve"> </w:t>
-      </w:r>
-      <w:r>
-        <w:rPr>
-          <w:rFonts w:ascii="Times New Roman" w:eastAsia="Times New Roman" w:hAnsi="Times New Roman" w:cs="Times New Roman"/>
-          <w:sz w:val="28"/>
-          <w:szCs w:val="28"/>
-          <w:lang w:val="ru-RU"/>
-        </w:rPr>
-        <w:t>иногда</w:t>
-      </w:r>
-      <w:proofErr w:type="gramEnd"/>
-      <w:r>
-        <w:rPr>
-          <w:rFonts w:ascii="Times New Roman" w:eastAsia="Times New Roman" w:hAnsi="Times New Roman" w:cs="Times New Roman"/>
-          <w:sz w:val="28"/>
-          <w:szCs w:val="28"/>
-          <w:lang w:val="ru-RU"/>
-        </w:rPr>
-        <w:t xml:space="preserve"> могут ошибиться в расчётах и дать ошибочную стоимость товара, внимательный покупатель это заметит и не станет ничего покупать в это</w:t>
+        <w:t>иногда могут ошибиться в расчётах и дать ошибочную стоимость товара, внимательный покупатель это заметит и не станет ничего покупать в это</w:t>
       </w:r>
       <w:r>
         <w:rPr>
@@ -4853,45 +4566,7 @@
           <w:lang w:val="ru-RU"/>
         </w:rPr>
         <w:tab/>
-        <w:t xml:space="preserve">После того, как покупатель попросит заказанный товар, </w:t>
-      </w:r>
-      <w:r>
-        <w:rPr>
-          <w:rFonts w:ascii="Times New Roman" w:eastAsia="Times New Roman" w:hAnsi="Times New Roman" w:cs="Times New Roman"/>
-          <w:sz w:val="28"/>
-          <w:szCs w:val="28"/>
-          <w:lang w:val="ru-RU"/>
-        </w:rPr>
-        <w:t>продавец-консультант</w:t>
-      </w:r>
-      <w:r>
-        <w:rPr>
-          <w:rFonts w:ascii="Times New Roman" w:eastAsia="Times New Roman" w:hAnsi="Times New Roman" w:cs="Times New Roman"/>
-          <w:sz w:val="28"/>
-          <w:szCs w:val="28"/>
-          <w:lang w:val="ru-RU"/>
-        </w:rPr>
-        <w:t xml:space="preserve">, будет писать именование товара с блокнот, потом он его отдаст </w:t>
-      </w:r>
-      <w:proofErr w:type="gramStart"/>
-      <w:r>
-        <w:rPr>
-          <w:rFonts w:ascii="Times New Roman" w:eastAsia="Times New Roman" w:hAnsi="Times New Roman" w:cs="Times New Roman"/>
-          <w:sz w:val="28"/>
-          <w:szCs w:val="28"/>
-          <w:lang w:val="ru-RU"/>
-        </w:rPr>
-        <w:t>директору</w:t>
-      </w:r>
-      <w:proofErr w:type="gramEnd"/>
-      <w:r>
-        <w:rPr>
-          <w:rFonts w:ascii="Times New Roman" w:eastAsia="Times New Roman" w:hAnsi="Times New Roman" w:cs="Times New Roman"/>
-          <w:sz w:val="28"/>
-          <w:szCs w:val="28"/>
-          <w:lang w:val="ru-RU"/>
-        </w:rPr>
-        <w:t xml:space="preserve"> и он уже потом будет анализировать и составлять список самых востребованных товаров на складе.   </w:t>
+        <w:t xml:space="preserve">После того, как покупатель попросит заказанный товар, продавец-консультант, будет писать именование товара с блокнот, потом он его отдаст директору и он уже потом будет анализировать и составлять список самых востребованных товаров на складе.   </w:t>
       </w:r>
     </w:p>
     <w:p>
@@ -5247,29 +4922,7 @@
           <w:szCs w:val="28"/>
           <w:lang w:val="ru-RU"/>
         </w:rPr>
-        <w:t xml:space="preserve"> Разработка любой системы начинается с постановки задачи. ИС, как правило, создается для большого количества пользователей. Каждый из </w:t>
-      </w:r>
-      <w:proofErr w:type="gramStart"/>
-      <w:r>
-        <w:rPr>
-          <w:rFonts w:ascii="Times New Roman" w:eastAsia="Times New Roman" w:hAnsi="Times New Roman" w:cs="Times New Roman"/>
-          <w:bCs/>
-          <w:sz w:val="28"/>
-          <w:szCs w:val="28"/>
-          <w:lang w:val="ru-RU"/>
-        </w:rPr>
-        <w:t>них  предъявляет</w:t>
-      </w:r>
-      <w:proofErr w:type="gramEnd"/>
-      <w:r>
-        <w:rPr>
-          <w:rFonts w:ascii="Times New Roman" w:eastAsia="Times New Roman" w:hAnsi="Times New Roman" w:cs="Times New Roman"/>
-          <w:bCs/>
-          <w:sz w:val="28"/>
-          <w:szCs w:val="28"/>
-          <w:lang w:val="ru-RU"/>
-        </w:rPr>
-        <w:t xml:space="preserve"> собственные требования к системе. На этом этапе необходимо выявить всех потенциальных пользователей ИС, и для </w:t>
+        <w:t xml:space="preserve"> Разработка любой системы начинается с постановки задачи. ИС, как правило, создается для большого количества пользователей. Каждый из них  предъявляет собственные требования к системе. На этом этапе необходимо выявить всех потенциальных пользователей ИС, и для </w:t>
       </w:r>
       <w:r>
         <w:rPr>
@@ -5600,46 +5253,595 @@
           <w:lang w:val="ru-RU"/>
         </w:rPr>
       </w:pPr>
-      <w:r>
-        <w:rPr>
-          <w:rFonts w:ascii="Times New Roman" w:eastAsia="Times New Roman" w:hAnsi="Times New Roman" w:cs="Times New Roman"/>
-          <w:bCs/>
-          <w:sz w:val="28"/>
-          <w:szCs w:val="28"/>
-          <w:lang w:val="ru-RU"/>
-        </w:rPr>
-        <w:t xml:space="preserve">Описание </w:t>
-      </w:r>
-      <w:r>
-        <w:rPr>
-          <w:rFonts w:ascii="Times New Roman" w:eastAsia="Times New Roman" w:hAnsi="Times New Roman" w:cs="Times New Roman"/>
-          <w:bCs/>
-          <w:sz w:val="28"/>
-          <w:szCs w:val="28"/>
-          <w:lang w:val="ru-RU"/>
-        </w:rPr>
-        <w:t>существующей ИС:</w:t>
-      </w:r>
-    </w:p>
-    <w:p>
-      <w:pPr>
-        <w:spacing w:line="360" w:lineRule="auto"/>
-        <w:jc w:val="both"/>
-        <w:rPr>
-          <w:rFonts w:ascii="Times New Roman" w:eastAsia="Times New Roman" w:hAnsi="Times New Roman" w:cs="Times New Roman"/>
-          <w:bCs/>
-          <w:sz w:val="28"/>
-          <w:szCs w:val="28"/>
-          <w:lang w:val="ru-RU"/>
-        </w:rPr>
-      </w:pPr>
-      <w:r>
-        <w:rPr>
-          <w:rFonts w:ascii="Times New Roman" w:eastAsia="Times New Roman" w:hAnsi="Times New Roman" w:cs="Times New Roman"/>
-          <w:bCs/>
-          <w:sz w:val="28"/>
-          <w:szCs w:val="28"/>
-          <w:lang w:val="ru-RU"/>
+    </w:p>
+    <w:p>
+      <w:pPr>
+        <w:pStyle w:val="a7"/>
+        <w:spacing w:line="360" w:lineRule="auto"/>
+        <w:ind w:left="2160"/>
+        <w:jc w:val="both"/>
+        <w:rPr>
+          <w:rFonts w:ascii="Times New Roman" w:eastAsia="Times New Roman" w:hAnsi="Times New Roman" w:cs="Times New Roman"/>
+          <w:b/>
+          <w:sz w:val="28"/>
+          <w:szCs w:val="28"/>
+          <w:lang w:val="ru-RU"/>
+        </w:rPr>
+      </w:pPr>
+      <w:r>
+        <w:rPr>
+          <w:rFonts w:ascii="Times New Roman" w:eastAsia="Times New Roman" w:hAnsi="Times New Roman" w:cs="Times New Roman"/>
+          <w:b/>
+          <w:sz w:val="28"/>
+          <w:szCs w:val="28"/>
+          <w:lang w:val="ru-RU"/>
+        </w:rPr>
+        <w:t>2 Составление технического задания</w:t>
+      </w:r>
+    </w:p>
+    <w:p>
+      <w:pPr>
+        <w:spacing w:line="360" w:lineRule="auto"/>
+        <w:ind w:firstLine="720"/>
+        <w:jc w:val="both"/>
+        <w:rPr>
+          <w:rFonts w:ascii="Times New Roman" w:eastAsia="Times New Roman" w:hAnsi="Times New Roman" w:cs="Times New Roman"/>
+          <w:bCs/>
+          <w:sz w:val="28"/>
+          <w:szCs w:val="28"/>
+          <w:lang w:val="ru-RU"/>
+        </w:rPr>
+      </w:pPr>
+      <w:r>
+        <w:rPr>
+          <w:rFonts w:ascii="Times New Roman" w:eastAsia="Times New Roman" w:hAnsi="Times New Roman" w:cs="Times New Roman"/>
+          <w:bCs/>
+          <w:sz w:val="28"/>
+          <w:szCs w:val="28"/>
+          <w:lang w:val="ru-RU"/>
+        </w:rPr>
+        <w:t>1 Общие сведенья</w:t>
+      </w:r>
+    </w:p>
+    <w:p>
+      <w:pPr>
+        <w:spacing w:line="360" w:lineRule="auto"/>
+        <w:ind w:firstLine="720"/>
+        <w:jc w:val="both"/>
+        <w:rPr>
+          <w:rFonts w:ascii="Times New Roman" w:eastAsia="Times New Roman" w:hAnsi="Times New Roman" w:cs="Times New Roman"/>
+          <w:bCs/>
+          <w:sz w:val="28"/>
+          <w:szCs w:val="28"/>
+          <w:lang w:val="ru-RU"/>
+        </w:rPr>
+      </w:pPr>
+      <w:r>
+        <w:rPr>
+          <w:rFonts w:ascii="Times New Roman" w:eastAsia="Times New Roman" w:hAnsi="Times New Roman" w:cs="Times New Roman"/>
+          <w:bCs/>
+          <w:sz w:val="28"/>
+          <w:szCs w:val="28"/>
+          <w:lang w:val="ru-RU"/>
+        </w:rPr>
+        <w:t>1.1 П</w:t>
+      </w:r>
+      <w:r>
+        <w:rPr>
+          <w:rFonts w:ascii="Times New Roman" w:eastAsia="Times New Roman" w:hAnsi="Times New Roman" w:cs="Times New Roman"/>
+          <w:bCs/>
+          <w:sz w:val="28"/>
+          <w:szCs w:val="28"/>
+          <w:lang w:val="ru-RU"/>
+        </w:rPr>
+        <w:t xml:space="preserve">олное наименование системы и ее условное обозначение; </w:t>
+      </w:r>
+    </w:p>
+    <w:p>
+      <w:pPr>
+        <w:spacing w:line="360" w:lineRule="auto"/>
+        <w:ind w:firstLine="720"/>
+        <w:jc w:val="both"/>
+        <w:rPr>
+          <w:rFonts w:ascii="Times New Roman" w:eastAsia="Times New Roman" w:hAnsi="Times New Roman" w:cs="Times New Roman"/>
+          <w:bCs/>
+          <w:sz w:val="28"/>
+          <w:szCs w:val="28"/>
+          <w:lang w:val="ru-RU"/>
+        </w:rPr>
+      </w:pPr>
+      <w:r>
+        <w:rPr>
+          <w:rFonts w:ascii="Times New Roman" w:eastAsia="Times New Roman" w:hAnsi="Times New Roman" w:cs="Times New Roman"/>
+          <w:bCs/>
+          <w:sz w:val="28"/>
+          <w:szCs w:val="28"/>
+          <w:lang w:val="ru-RU"/>
+        </w:rPr>
+        <w:t>Наименование разрабатываемой</w:t>
+      </w:r>
+      <w:r>
+        <w:rPr>
+          <w:rFonts w:ascii="Times New Roman" w:eastAsia="Times New Roman" w:hAnsi="Times New Roman" w:cs="Times New Roman"/>
+          <w:bCs/>
+          <w:sz w:val="28"/>
+          <w:szCs w:val="28"/>
+          <w:lang w:val="ru-RU"/>
+        </w:rPr>
+        <w:t xml:space="preserve"> системы</w:t>
+      </w:r>
+      <w:r>
+        <w:rPr>
+          <w:rFonts w:ascii="Times New Roman" w:eastAsia="Times New Roman" w:hAnsi="Times New Roman" w:cs="Times New Roman"/>
+          <w:bCs/>
+          <w:sz w:val="28"/>
+          <w:szCs w:val="28"/>
+          <w:lang w:val="ru-RU"/>
+        </w:rPr>
+        <w:t xml:space="preserve"> – Автоматизация работы</w:t>
+      </w:r>
+      <w:r>
+        <w:rPr>
+          <w:rFonts w:ascii="Times New Roman" w:eastAsia="Times New Roman" w:hAnsi="Times New Roman" w:cs="Times New Roman"/>
+          <w:bCs/>
+          <w:sz w:val="28"/>
+          <w:szCs w:val="28"/>
+          <w:lang w:val="ru-RU"/>
+        </w:rPr>
+        <w:t xml:space="preserve"> музыкального магазина. Далее используется название магазин «Музторг» или сокращение системы АРММ.</w:t>
+      </w:r>
+    </w:p>
+    <w:p>
+      <w:pPr>
+        <w:spacing w:line="360" w:lineRule="auto"/>
+        <w:ind w:firstLine="720"/>
+        <w:jc w:val="both"/>
+        <w:rPr>
+          <w:rFonts w:ascii="Times New Roman" w:eastAsia="Times New Roman" w:hAnsi="Times New Roman" w:cs="Times New Roman"/>
+          <w:bCs/>
+          <w:sz w:val="28"/>
+          <w:szCs w:val="28"/>
+          <w:lang w:val="ru-RU"/>
+        </w:rPr>
+      </w:pPr>
+      <w:r>
+        <w:rPr>
+          <w:rFonts w:ascii="Times New Roman" w:eastAsia="Times New Roman" w:hAnsi="Times New Roman" w:cs="Times New Roman"/>
+          <w:bCs/>
+          <w:sz w:val="28"/>
+          <w:szCs w:val="28"/>
+          <w:lang w:val="ru-RU"/>
+        </w:rPr>
+        <w:t xml:space="preserve">1.2 </w:t>
+      </w:r>
+      <w:r>
+        <w:rPr>
+          <w:rFonts w:ascii="Times New Roman" w:eastAsia="Times New Roman" w:hAnsi="Times New Roman" w:cs="Times New Roman"/>
+          <w:bCs/>
+          <w:sz w:val="28"/>
+          <w:szCs w:val="28"/>
+          <w:lang w:val="ru-RU"/>
+        </w:rPr>
+        <w:t>Н</w:t>
+      </w:r>
+      <w:r>
+        <w:rPr>
+          <w:rFonts w:ascii="Times New Roman" w:eastAsia="Times New Roman" w:hAnsi="Times New Roman" w:cs="Times New Roman"/>
+          <w:bCs/>
+          <w:sz w:val="28"/>
+          <w:szCs w:val="28"/>
+          <w:lang w:val="ru-RU"/>
+        </w:rPr>
+        <w:t>аименование компаний разработчика и заказчика (пользователя) системы и их реквизиты;</w:t>
+      </w:r>
+    </w:p>
+    <w:p>
+      <w:pPr>
+        <w:spacing w:line="360" w:lineRule="auto"/>
+        <w:ind w:firstLine="720"/>
+        <w:jc w:val="both"/>
+        <w:rPr>
+          <w:rFonts w:ascii="Times New Roman" w:eastAsia="Times New Roman" w:hAnsi="Times New Roman" w:cs="Times New Roman"/>
+          <w:bCs/>
+          <w:sz w:val="28"/>
+          <w:szCs w:val="28"/>
+          <w:lang w:val="ru-RU"/>
+        </w:rPr>
+      </w:pPr>
+      <w:r>
+        <w:rPr>
+          <w:rFonts w:ascii="Times New Roman" w:eastAsia="Times New Roman" w:hAnsi="Times New Roman" w:cs="Times New Roman"/>
+          <w:bCs/>
+          <w:sz w:val="28"/>
+          <w:szCs w:val="28"/>
+          <w:lang w:val="ru-RU"/>
+        </w:rPr>
+        <w:t>Заказчик</w:t>
+      </w:r>
+    </w:p>
+    <w:p>
+      <w:pPr>
+        <w:spacing w:line="360" w:lineRule="auto"/>
+        <w:ind w:firstLine="720"/>
+        <w:jc w:val="both"/>
+        <w:rPr>
+          <w:rFonts w:ascii="Times New Roman" w:eastAsia="Times New Roman" w:hAnsi="Times New Roman" w:cs="Times New Roman"/>
+          <w:bCs/>
+          <w:sz w:val="28"/>
+          <w:szCs w:val="28"/>
+          <w:lang w:val="ru-RU"/>
+        </w:rPr>
+      </w:pPr>
+      <w:r>
+        <w:rPr>
+          <w:rFonts w:ascii="Times New Roman" w:eastAsia="Times New Roman" w:hAnsi="Times New Roman" w:cs="Times New Roman"/>
+          <w:bCs/>
+          <w:sz w:val="28"/>
+          <w:szCs w:val="28"/>
+          <w:lang w:val="ru-RU"/>
+        </w:rPr>
+        <w:t>ООО «Музыкант»</w:t>
+      </w:r>
+    </w:p>
+    <w:p>
+      <w:pPr>
+        <w:spacing w:line="360" w:lineRule="auto"/>
+        <w:ind w:firstLine="720"/>
+        <w:jc w:val="both"/>
+        <w:rPr>
+          <w:rFonts w:ascii="Times New Roman" w:eastAsia="Times New Roman" w:hAnsi="Times New Roman" w:cs="Times New Roman"/>
+          <w:bCs/>
+          <w:sz w:val="28"/>
+          <w:szCs w:val="28"/>
+          <w:lang w:val="ru-RU"/>
+        </w:rPr>
+      </w:pPr>
+      <w:r>
+        <w:rPr>
+          <w:rFonts w:ascii="Times New Roman" w:eastAsia="Times New Roman" w:hAnsi="Times New Roman" w:cs="Times New Roman"/>
+          <w:bCs/>
+          <w:sz w:val="28"/>
+          <w:szCs w:val="28"/>
+          <w:lang w:val="ru-RU"/>
+        </w:rPr>
+        <w:t>Адрес: г. Курск, ул. Ленина, 86</w:t>
+      </w:r>
+      <w:r>
+        <w:rPr>
+          <w:rFonts w:ascii="Times New Roman" w:eastAsia="Times New Roman" w:hAnsi="Times New Roman" w:cs="Times New Roman"/>
+          <w:bCs/>
+          <w:sz w:val="28"/>
+          <w:szCs w:val="28"/>
+          <w:lang w:val="ru-RU"/>
+        </w:rPr>
+        <w:t>.</w:t>
+      </w:r>
+    </w:p>
+    <w:p>
+      <w:pPr>
+        <w:spacing w:line="360" w:lineRule="auto"/>
+        <w:ind w:firstLine="720"/>
+        <w:jc w:val="both"/>
+        <w:rPr>
+          <w:rFonts w:ascii="Times New Roman" w:eastAsia="Times New Roman" w:hAnsi="Times New Roman" w:cs="Times New Roman"/>
+          <w:bCs/>
+          <w:sz w:val="28"/>
+          <w:szCs w:val="28"/>
+          <w:lang w:val="ru-RU"/>
+        </w:rPr>
+      </w:pPr>
+      <w:r>
+        <w:rPr>
+          <w:rFonts w:ascii="Times New Roman" w:eastAsia="Times New Roman" w:hAnsi="Times New Roman" w:cs="Times New Roman"/>
+          <w:bCs/>
+          <w:sz w:val="28"/>
+          <w:szCs w:val="28"/>
+          <w:lang w:val="ru-RU"/>
+        </w:rPr>
+        <w:t>Исполнитель работ (разработчик)</w:t>
+      </w:r>
+    </w:p>
+    <w:p>
+      <w:pPr>
+        <w:spacing w:line="360" w:lineRule="auto"/>
+        <w:ind w:firstLine="720"/>
+        <w:jc w:val="both"/>
+        <w:rPr>
+          <w:rFonts w:ascii="Times New Roman" w:eastAsia="Times New Roman" w:hAnsi="Times New Roman" w:cs="Times New Roman"/>
+          <w:bCs/>
+          <w:sz w:val="28"/>
+          <w:szCs w:val="28"/>
+          <w:lang w:val="ru-RU"/>
+        </w:rPr>
+      </w:pPr>
+      <w:r>
+        <w:rPr>
+          <w:rFonts w:ascii="Times New Roman" w:eastAsia="Times New Roman" w:hAnsi="Times New Roman" w:cs="Times New Roman"/>
+          <w:bCs/>
+          <w:sz w:val="28"/>
+          <w:szCs w:val="28"/>
+          <w:lang w:val="ru-RU"/>
+        </w:rPr>
+        <w:t>Малышев Антон Александрович, студент специальности 09.02.04 Информационные системы (по отраслям), Курского Регионального Открытого Социального Техникума.</w:t>
+      </w:r>
+    </w:p>
+    <w:p>
+      <w:pPr>
+        <w:spacing w:line="360" w:lineRule="auto"/>
+        <w:ind w:firstLine="720"/>
+        <w:jc w:val="both"/>
+        <w:rPr>
+          <w:rFonts w:ascii="Times New Roman" w:eastAsia="Times New Roman" w:hAnsi="Times New Roman" w:cs="Times New Roman"/>
+          <w:bCs/>
+          <w:sz w:val="28"/>
+          <w:szCs w:val="28"/>
+          <w:lang w:val="ru-RU"/>
+        </w:rPr>
+      </w:pPr>
+      <w:r>
+        <w:rPr>
+          <w:rFonts w:ascii="Times New Roman" w:eastAsia="Times New Roman" w:hAnsi="Times New Roman" w:cs="Times New Roman"/>
+          <w:bCs/>
+          <w:sz w:val="28"/>
+          <w:szCs w:val="28"/>
+          <w:lang w:val="ru-RU"/>
+        </w:rPr>
+        <w:t xml:space="preserve">1.3 </w:t>
+      </w:r>
+      <w:r>
+        <w:rPr>
+          <w:rFonts w:ascii="Times New Roman" w:eastAsia="Times New Roman" w:hAnsi="Times New Roman" w:cs="Times New Roman"/>
+          <w:bCs/>
+          <w:sz w:val="28"/>
+          <w:szCs w:val="28"/>
+          <w:lang w:val="ru-RU"/>
+        </w:rPr>
+        <w:t>П</w:t>
+      </w:r>
+      <w:r>
+        <w:rPr>
+          <w:rFonts w:ascii="Times New Roman" w:eastAsia="Times New Roman" w:hAnsi="Times New Roman" w:cs="Times New Roman"/>
+          <w:bCs/>
+          <w:sz w:val="28"/>
+          <w:szCs w:val="28"/>
+          <w:lang w:val="ru-RU"/>
+        </w:rPr>
+        <w:t>еречень документов, на основании которых создается система, кем и когда утверждены эти документы;</w:t>
+      </w:r>
+    </w:p>
+    <w:p>
+      <w:pPr>
+        <w:spacing w:line="360" w:lineRule="auto"/>
+        <w:ind w:firstLine="720"/>
+        <w:jc w:val="both"/>
+        <w:rPr>
+          <w:rFonts w:ascii="Times New Roman" w:eastAsia="Times New Roman" w:hAnsi="Times New Roman" w:cs="Times New Roman"/>
+          <w:bCs/>
+          <w:sz w:val="28"/>
+          <w:szCs w:val="28"/>
+          <w:lang w:val="ru-RU"/>
+        </w:rPr>
+      </w:pPr>
+      <w:r>
+        <w:rPr>
+          <w:rFonts w:ascii="Times New Roman" w:eastAsia="Times New Roman" w:hAnsi="Times New Roman" w:cs="Times New Roman"/>
+          <w:bCs/>
+          <w:sz w:val="28"/>
+          <w:szCs w:val="28"/>
+          <w:lang w:val="ru-RU"/>
+        </w:rPr>
+        <w:lastRenderedPageBreak/>
+        <w:t>Методические материалы по «Метода и средствам проектирования информационных систем»</w:t>
+      </w:r>
+      <w:r>
+        <w:rPr>
+          <w:rFonts w:ascii="Times New Roman" w:eastAsia="Times New Roman" w:hAnsi="Times New Roman" w:cs="Times New Roman"/>
+          <w:bCs/>
+          <w:sz w:val="28"/>
+          <w:szCs w:val="28"/>
+          <w:lang w:val="ru-RU"/>
+        </w:rPr>
+        <w:t>.</w:t>
+      </w:r>
+    </w:p>
+    <w:p>
+      <w:pPr>
+        <w:spacing w:line="360" w:lineRule="auto"/>
+        <w:ind w:firstLine="720"/>
+        <w:jc w:val="both"/>
+        <w:rPr>
+          <w:rFonts w:ascii="Times New Roman" w:eastAsia="Times New Roman" w:hAnsi="Times New Roman" w:cs="Times New Roman"/>
+          <w:bCs/>
+          <w:sz w:val="28"/>
+          <w:szCs w:val="28"/>
+        </w:rPr>
+      </w:pPr>
+      <w:r>
+        <w:rPr>
+          <w:rFonts w:ascii="Times New Roman" w:eastAsia="Times New Roman" w:hAnsi="Times New Roman" w:cs="Times New Roman"/>
+          <w:bCs/>
+          <w:sz w:val="28"/>
+          <w:szCs w:val="28"/>
+          <w:lang w:val="ru-RU"/>
+        </w:rPr>
+        <w:t>1.4</w:t>
+      </w:r>
+      <w:r>
+        <w:rPr>
+          <w:rFonts w:ascii="Times New Roman" w:eastAsia="Times New Roman" w:hAnsi="Times New Roman" w:cs="Times New Roman"/>
+          <w:bCs/>
+          <w:sz w:val="28"/>
+          <w:szCs w:val="28"/>
+          <w:lang w:val="ru-RU"/>
+        </w:rPr>
+        <w:t xml:space="preserve"> Плановые</w:t>
+      </w:r>
+      <w:r>
+        <w:rPr>
+          <w:rFonts w:ascii="Times New Roman" w:eastAsia="Times New Roman" w:hAnsi="Times New Roman" w:cs="Times New Roman"/>
+          <w:bCs/>
+          <w:sz w:val="28"/>
+          <w:szCs w:val="28"/>
+        </w:rPr>
+        <w:t xml:space="preserve"> сроки начала и окончания работы по созданию системы;</w:t>
+      </w:r>
+    </w:p>
+    <w:p>
+      <w:pPr>
+        <w:spacing w:line="360" w:lineRule="auto"/>
+        <w:ind w:firstLine="720"/>
+        <w:jc w:val="both"/>
+        <w:rPr>
+          <w:rFonts w:ascii="Times New Roman" w:eastAsia="Times New Roman" w:hAnsi="Times New Roman" w:cs="Times New Roman"/>
+          <w:bCs/>
+          <w:sz w:val="28"/>
+          <w:szCs w:val="28"/>
+          <w:lang w:val="ru-RU"/>
+        </w:rPr>
+      </w:pPr>
+      <w:r>
+        <w:rPr>
+          <w:rFonts w:ascii="Times New Roman" w:eastAsia="Times New Roman" w:hAnsi="Times New Roman" w:cs="Times New Roman"/>
+          <w:bCs/>
+          <w:sz w:val="28"/>
+          <w:szCs w:val="28"/>
+          <w:lang w:val="ru-RU"/>
+        </w:rPr>
+        <w:t>Сроки работ: 14 января 2022 г. – 29 апреля 2022 г.</w:t>
+      </w:r>
+    </w:p>
+    <w:p>
+      <w:pPr>
+        <w:spacing w:line="360" w:lineRule="auto"/>
+        <w:ind w:firstLine="720"/>
+        <w:jc w:val="both"/>
+        <w:rPr>
+          <w:rFonts w:ascii="Times New Roman" w:eastAsia="Times New Roman" w:hAnsi="Times New Roman" w:cs="Times New Roman"/>
+          <w:bCs/>
+          <w:sz w:val="28"/>
+          <w:szCs w:val="28"/>
+          <w:lang w:val="ru-RU"/>
+        </w:rPr>
+      </w:pPr>
+      <w:r>
+        <w:rPr>
+          <w:rFonts w:ascii="Times New Roman" w:eastAsia="Times New Roman" w:hAnsi="Times New Roman" w:cs="Times New Roman"/>
+          <w:bCs/>
+          <w:sz w:val="28"/>
+          <w:szCs w:val="28"/>
+          <w:lang w:val="ru-RU"/>
+        </w:rPr>
+        <w:t xml:space="preserve">1.5 </w:t>
+      </w:r>
+      <w:r>
+        <w:rPr>
+          <w:rFonts w:ascii="Times New Roman" w:eastAsia="Times New Roman" w:hAnsi="Times New Roman" w:cs="Times New Roman"/>
+          <w:bCs/>
+          <w:sz w:val="28"/>
+          <w:szCs w:val="28"/>
+          <w:lang w:val="ru-RU"/>
+        </w:rPr>
+        <w:t>Порядок</w:t>
+      </w:r>
+      <w:r>
+        <w:rPr>
+          <w:rFonts w:ascii="Times New Roman" w:eastAsia="Times New Roman" w:hAnsi="Times New Roman" w:cs="Times New Roman"/>
+          <w:bCs/>
+          <w:sz w:val="28"/>
+          <w:szCs w:val="28"/>
+          <w:lang w:val="ru-RU"/>
+        </w:rPr>
+        <w:t xml:space="preserve"> оформления и предъявления заказчику результатов работ по созданию системы </w:t>
+      </w:r>
+      <w:r>
+        <w:rPr>
+          <w:rFonts w:ascii="Times New Roman" w:eastAsia="Times New Roman" w:hAnsi="Times New Roman" w:cs="Times New Roman"/>
+          <w:bCs/>
+          <w:sz w:val="28"/>
+          <w:szCs w:val="28"/>
+          <w:lang w:val="ru-RU"/>
+        </w:rPr>
+        <w:t>АРММ</w:t>
+      </w:r>
+      <w:r>
+        <w:rPr>
+          <w:rFonts w:ascii="Times New Roman" w:eastAsia="Times New Roman" w:hAnsi="Times New Roman" w:cs="Times New Roman"/>
+          <w:bCs/>
+          <w:sz w:val="28"/>
+          <w:szCs w:val="28"/>
+          <w:lang w:val="ru-RU"/>
+        </w:rPr>
+        <w:t xml:space="preserve"> </w:t>
+      </w:r>
+      <w:r>
+        <w:rPr>
+          <w:rFonts w:ascii="Times New Roman" w:eastAsia="Times New Roman" w:hAnsi="Times New Roman" w:cs="Times New Roman"/>
+          <w:bCs/>
+          <w:sz w:val="28"/>
+          <w:szCs w:val="28"/>
+          <w:lang w:val="ru-RU"/>
+        </w:rPr>
+        <w:t>осуществляется исполнителем</w:t>
+      </w:r>
+      <w:r>
+        <w:rPr>
+          <w:rFonts w:ascii="Times New Roman" w:eastAsia="Times New Roman" w:hAnsi="Times New Roman" w:cs="Times New Roman"/>
+          <w:bCs/>
+          <w:sz w:val="28"/>
+          <w:szCs w:val="28"/>
+          <w:lang w:val="ru-RU"/>
+        </w:rPr>
+        <w:t xml:space="preserve"> с</w:t>
+      </w:r>
+      <w:r>
+        <w:rPr>
+          <w:rFonts w:ascii="Times New Roman" w:eastAsia="Times New Roman" w:hAnsi="Times New Roman" w:cs="Times New Roman"/>
+          <w:bCs/>
+          <w:sz w:val="28"/>
+          <w:szCs w:val="28"/>
+          <w:lang w:val="ru-RU"/>
+        </w:rPr>
+        <w:t xml:space="preserve">огласно </w:t>
+      </w:r>
+      <w:r>
+        <w:rPr>
+          <w:rFonts w:ascii="Times New Roman" w:eastAsia="Times New Roman" w:hAnsi="Times New Roman" w:cs="Times New Roman"/>
+          <w:bCs/>
+          <w:sz w:val="28"/>
+          <w:szCs w:val="28"/>
+          <w:lang w:val="ru-RU"/>
+        </w:rPr>
+        <w:t>календарному плану</w:t>
+      </w:r>
+      <w:r>
+        <w:rPr>
+          <w:rFonts w:ascii="Times New Roman" w:eastAsia="Times New Roman" w:hAnsi="Times New Roman" w:cs="Times New Roman"/>
+          <w:bCs/>
+          <w:sz w:val="28"/>
+          <w:szCs w:val="28"/>
+          <w:lang w:val="ru-RU"/>
+        </w:rPr>
+        <w:t>, по изготовлению и наладке отдельных средств (технических, программных, информационных) и программно-технических (программно-методических) комплексов системы.</w:t>
+      </w:r>
+    </w:p>
+    <w:p>
+      <w:pPr>
+        <w:spacing w:line="360" w:lineRule="auto"/>
+        <w:ind w:firstLine="720"/>
+        <w:jc w:val="both"/>
+        <w:rPr>
+          <w:rFonts w:ascii="Times New Roman" w:eastAsia="Times New Roman" w:hAnsi="Times New Roman" w:cs="Times New Roman"/>
+          <w:bCs/>
+          <w:sz w:val="28"/>
+          <w:szCs w:val="28"/>
+        </w:rPr>
+      </w:pPr>
+      <w:r>
+        <w:rPr>
+          <w:rFonts w:ascii="Times New Roman" w:eastAsia="Times New Roman" w:hAnsi="Times New Roman" w:cs="Times New Roman"/>
+          <w:bCs/>
+          <w:sz w:val="28"/>
+          <w:szCs w:val="28"/>
         </w:rPr>
         <w:t>-</w:t>
       </w:r>
@@ -5649,40 +5851,29 @@
           <w:bCs/>
           <w:sz w:val="28"/>
           <w:szCs w:val="28"/>
-          <w:lang w:val="ru-RU"/>
         </w:rPr>
         <w:tab/>
-      </w:r>
-      <w:r>
-        <w:rPr>
-          <w:rFonts w:ascii="Times New Roman" w:eastAsia="Times New Roman" w:hAnsi="Times New Roman" w:cs="Times New Roman"/>
-          <w:bCs/>
-          <w:sz w:val="28"/>
-          <w:szCs w:val="28"/>
-          <w:lang w:val="ru-RU"/>
-        </w:rPr>
-        <w:t>Самыми основными аспектами в нашей системе стали сбор и обработка информации. Прежде всего, необходимо получить первичную информацию о поставщиках, с которыми мы будем сотрудничать и товарах, которые они будут нам поставлять.</w:t>
-      </w:r>
-    </w:p>
-    <w:p>
-      <w:pPr>
-        <w:spacing w:line="360" w:lineRule="auto"/>
-        <w:jc w:val="both"/>
-        <w:rPr>
-          <w:rFonts w:ascii="Times New Roman" w:eastAsia="Times New Roman" w:hAnsi="Times New Roman" w:cs="Times New Roman"/>
-          <w:bCs/>
-          <w:sz w:val="28"/>
-          <w:szCs w:val="28"/>
-          <w:lang w:val="ru-RU"/>
-        </w:rPr>
-      </w:pPr>
-      <w:r>
-        <w:rPr>
-          <w:rFonts w:ascii="Times New Roman" w:eastAsia="Times New Roman" w:hAnsi="Times New Roman" w:cs="Times New Roman"/>
-          <w:bCs/>
-          <w:sz w:val="28"/>
-          <w:szCs w:val="28"/>
-          <w:lang w:val="ru-RU"/>
+        <w:t>ГОСТ 34.602-89. Комплекс стандартов на автоматизированные системы. Техническое задание на создание автоматизированной системы»;</w:t>
+      </w:r>
+    </w:p>
+    <w:p>
+      <w:pPr>
+        <w:spacing w:line="360" w:lineRule="auto"/>
+        <w:ind w:firstLine="720"/>
+        <w:jc w:val="both"/>
+        <w:rPr>
+          <w:rFonts w:ascii="Times New Roman" w:eastAsia="Times New Roman" w:hAnsi="Times New Roman" w:cs="Times New Roman"/>
+          <w:bCs/>
+          <w:sz w:val="28"/>
+          <w:szCs w:val="28"/>
+        </w:rPr>
+      </w:pPr>
+      <w:r>
+        <w:rPr>
+          <w:rFonts w:ascii="Times New Roman" w:eastAsia="Times New Roman" w:hAnsi="Times New Roman" w:cs="Times New Roman"/>
+          <w:bCs/>
+          <w:sz w:val="28"/>
+          <w:szCs w:val="28"/>
         </w:rPr>
         <w:t>-</w:t>
       </w:r>
@@ -5692,54 +5883,221 @@
           <w:bCs/>
           <w:sz w:val="28"/>
           <w:szCs w:val="28"/>
-          <w:lang w:val="ru-RU"/>
         </w:rPr>
         <w:tab/>
-      </w:r>
-      <w:r>
-        <w:rPr>
-          <w:rFonts w:ascii="Times New Roman" w:eastAsia="Times New Roman" w:hAnsi="Times New Roman" w:cs="Times New Roman"/>
-          <w:bCs/>
-          <w:sz w:val="28"/>
-          <w:szCs w:val="28"/>
-          <w:lang w:val="ru-RU"/>
-        </w:rPr>
-        <w:t>Список наших поставщиков достаточно краток, но каждый из них - проверенный временем надежный деловой партнер, всегда организующий поставку товара в срок и с минимальным количеством брака.</w:t>
-      </w:r>
-    </w:p>
-    <w:p>
-      <w:pPr>
-        <w:spacing w:line="360" w:lineRule="auto"/>
-        <w:jc w:val="both"/>
-        <w:rPr>
-          <w:rFonts w:ascii="Times New Roman" w:eastAsia="Times New Roman" w:hAnsi="Times New Roman" w:cs="Times New Roman"/>
-          <w:bCs/>
-          <w:sz w:val="28"/>
-          <w:szCs w:val="28"/>
-          <w:lang w:val="ru-RU"/>
-        </w:rPr>
-      </w:pPr>
-    </w:p>
-    <w:p>
-      <w:pPr>
-        <w:spacing w:line="360" w:lineRule="auto"/>
-        <w:jc w:val="both"/>
-        <w:rPr>
-          <w:rFonts w:ascii="Times New Roman" w:eastAsia="Times New Roman" w:hAnsi="Times New Roman" w:cs="Times New Roman"/>
-          <w:bCs/>
-          <w:sz w:val="28"/>
-          <w:szCs w:val="28"/>
-          <w:lang w:val="ru-RU"/>
-        </w:rPr>
-      </w:pPr>
-      <w:r>
-        <w:rPr>
-          <w:rFonts w:ascii="Times New Roman" w:eastAsia="Times New Roman" w:hAnsi="Times New Roman" w:cs="Times New Roman"/>
-          <w:bCs/>
-          <w:sz w:val="28"/>
-          <w:szCs w:val="28"/>
-          <w:lang w:val="ru-RU"/>
-        </w:rPr>
+        <w:t>РД 50.1.028-2001. Информационные технологии поддержки жизненного цикла продукции.</w:t>
+      </w:r>
+    </w:p>
+    <w:p>
+      <w:pPr>
+        <w:spacing w:line="360" w:lineRule="auto"/>
+        <w:ind w:firstLine="720"/>
+        <w:jc w:val="both"/>
+        <w:rPr>
+          <w:rFonts w:ascii="Times New Roman" w:eastAsia="Times New Roman" w:hAnsi="Times New Roman" w:cs="Times New Roman"/>
+          <w:bCs/>
+          <w:sz w:val="28"/>
+          <w:szCs w:val="28"/>
+          <w:lang w:val="ru-RU"/>
+        </w:rPr>
+      </w:pPr>
+      <w:r>
+        <w:rPr>
+          <w:rFonts w:ascii="Times New Roman" w:eastAsia="Times New Roman" w:hAnsi="Times New Roman" w:cs="Times New Roman"/>
+          <w:bCs/>
+          <w:sz w:val="28"/>
+          <w:szCs w:val="28"/>
+          <w:lang w:val="ru-RU"/>
+        </w:rPr>
+        <w:t xml:space="preserve">2 </w:t>
+      </w:r>
+      <w:r>
+        <w:rPr>
+          <w:rFonts w:ascii="Times New Roman" w:eastAsia="Times New Roman" w:hAnsi="Times New Roman" w:cs="Times New Roman"/>
+          <w:bCs/>
+          <w:sz w:val="28"/>
+          <w:szCs w:val="28"/>
+          <w:lang w:val="ru-RU"/>
+        </w:rPr>
+        <w:t>Назначение</w:t>
+      </w:r>
+      <w:r>
+        <w:rPr>
+          <w:rFonts w:ascii="Times New Roman" w:eastAsia="Times New Roman" w:hAnsi="Times New Roman" w:cs="Times New Roman"/>
+          <w:bCs/>
+          <w:sz w:val="28"/>
+          <w:szCs w:val="28"/>
+        </w:rPr>
+        <w:t xml:space="preserve"> и цели создания системы</w:t>
+      </w:r>
+      <w:r>
+        <w:rPr>
+          <w:rFonts w:ascii="Times New Roman" w:eastAsia="Times New Roman" w:hAnsi="Times New Roman" w:cs="Times New Roman"/>
+          <w:bCs/>
+          <w:sz w:val="28"/>
+          <w:szCs w:val="28"/>
+          <w:lang w:val="ru-RU"/>
+        </w:rPr>
+        <w:t xml:space="preserve"> АРММ</w:t>
+      </w:r>
+    </w:p>
+    <w:p>
+      <w:pPr>
+        <w:spacing w:line="360" w:lineRule="auto"/>
+        <w:ind w:firstLine="720"/>
+        <w:jc w:val="both"/>
+        <w:rPr>
+          <w:rFonts w:ascii="Times New Roman" w:eastAsia="Times New Roman" w:hAnsi="Times New Roman" w:cs="Times New Roman"/>
+          <w:bCs/>
+          <w:sz w:val="28"/>
+          <w:szCs w:val="28"/>
+          <w:lang w:val="ru-RU"/>
+        </w:rPr>
+      </w:pPr>
+      <w:r>
+        <w:rPr>
+          <w:rFonts w:ascii="Times New Roman" w:eastAsia="Times New Roman" w:hAnsi="Times New Roman" w:cs="Times New Roman"/>
+          <w:bCs/>
+          <w:sz w:val="28"/>
+          <w:szCs w:val="28"/>
+          <w:lang w:val="ru-RU"/>
+        </w:rPr>
+        <w:t>2.1</w:t>
+      </w:r>
+      <w:r>
+        <w:rPr>
+          <w:rFonts w:ascii="Times New Roman" w:eastAsia="Times New Roman" w:hAnsi="Times New Roman" w:cs="Times New Roman"/>
+          <w:bCs/>
+          <w:sz w:val="28"/>
+          <w:szCs w:val="28"/>
+          <w:lang w:val="ru-RU"/>
+        </w:rPr>
+        <w:t xml:space="preserve"> Н</w:t>
+      </w:r>
+      <w:r>
+        <w:rPr>
+          <w:rFonts w:ascii="Times New Roman" w:eastAsia="Times New Roman" w:hAnsi="Times New Roman" w:cs="Times New Roman"/>
+          <w:bCs/>
+          <w:sz w:val="28"/>
+          <w:szCs w:val="28"/>
+          <w:lang w:val="ru-RU"/>
+        </w:rPr>
+        <w:t>азначение и цели создания (развития) системы;</w:t>
+      </w:r>
+    </w:p>
+    <w:p>
+      <w:pPr>
+        <w:spacing w:line="360" w:lineRule="auto"/>
+        <w:ind w:firstLine="720"/>
+        <w:jc w:val="both"/>
+        <w:rPr>
+          <w:rFonts w:ascii="Times New Roman" w:eastAsia="Times New Roman" w:hAnsi="Times New Roman" w:cs="Times New Roman"/>
+          <w:bCs/>
+          <w:sz w:val="28"/>
+          <w:szCs w:val="28"/>
+          <w:lang w:val="ru-RU"/>
+        </w:rPr>
+      </w:pPr>
+      <w:r>
+        <w:rPr>
+          <w:rFonts w:ascii="Times New Roman" w:eastAsia="Times New Roman" w:hAnsi="Times New Roman" w:cs="Times New Roman"/>
+          <w:bCs/>
+          <w:sz w:val="28"/>
+          <w:szCs w:val="28"/>
+          <w:lang w:val="ru-RU"/>
+        </w:rPr>
+        <w:t>Создаваемая автоматизация информационной системы для магазина «Музторг» предназначена для более упрощённой и быстрой работы магазина. Она упрощает учёт привезённых товаров, указывает тип товара, предоставляет инструкции ко всем инструментам, формирует необходимые документы и отчёты.</w:t>
+      </w:r>
+    </w:p>
+    <w:p>
+      <w:pPr>
+        <w:spacing w:line="360" w:lineRule="auto"/>
+        <w:ind w:firstLine="720"/>
+        <w:jc w:val="both"/>
+        <w:rPr>
+          <w:rFonts w:ascii="Times New Roman" w:eastAsia="Times New Roman" w:hAnsi="Times New Roman" w:cs="Times New Roman"/>
+          <w:bCs/>
+          <w:sz w:val="28"/>
+          <w:szCs w:val="28"/>
+          <w:lang w:val="ru-RU"/>
+        </w:rPr>
+      </w:pPr>
+      <w:r>
+        <w:rPr>
+          <w:rFonts w:ascii="Times New Roman" w:eastAsia="Times New Roman" w:hAnsi="Times New Roman" w:cs="Times New Roman"/>
+          <w:bCs/>
+          <w:sz w:val="28"/>
+          <w:szCs w:val="28"/>
+          <w:lang w:val="ru-RU"/>
+        </w:rPr>
+        <w:t>Объектами автоматизации являются место продавца-консультанта, кассира</w:t>
+      </w:r>
+      <w:r>
+        <w:rPr>
+          <w:rFonts w:ascii="Times New Roman" w:eastAsia="Times New Roman" w:hAnsi="Times New Roman" w:cs="Times New Roman"/>
+          <w:bCs/>
+          <w:sz w:val="28"/>
+          <w:szCs w:val="28"/>
+          <w:lang w:val="ru-RU"/>
+        </w:rPr>
+        <w:t>, бухгалтера</w:t>
+      </w:r>
+      <w:r>
+        <w:rPr>
+          <w:rFonts w:ascii="Times New Roman" w:eastAsia="Times New Roman" w:hAnsi="Times New Roman" w:cs="Times New Roman"/>
+          <w:bCs/>
+          <w:sz w:val="28"/>
+          <w:szCs w:val="28"/>
+          <w:lang w:val="ru-RU"/>
+        </w:rPr>
+        <w:t xml:space="preserve"> и грузчика.</w:t>
+      </w:r>
+    </w:p>
+    <w:p>
+      <w:pPr>
+        <w:spacing w:line="360" w:lineRule="auto"/>
+        <w:ind w:firstLine="720"/>
+        <w:jc w:val="both"/>
+        <w:rPr>
+          <w:rFonts w:ascii="Times New Roman" w:eastAsia="Times New Roman" w:hAnsi="Times New Roman" w:cs="Times New Roman"/>
+          <w:bCs/>
+          <w:sz w:val="28"/>
+          <w:szCs w:val="28"/>
+          <w:lang w:val="ru-RU"/>
+        </w:rPr>
+      </w:pPr>
+      <w:r>
+        <w:rPr>
+          <w:rFonts w:ascii="Times New Roman" w:eastAsia="Times New Roman" w:hAnsi="Times New Roman" w:cs="Times New Roman"/>
+          <w:bCs/>
+          <w:sz w:val="28"/>
+          <w:szCs w:val="28"/>
+          <w:lang w:val="ru-RU"/>
+        </w:rPr>
+        <w:t>Система АРММ предназначена для автоматизации работы магазина, в частности процессов:</w:t>
+      </w:r>
+    </w:p>
+    <w:p>
+      <w:pPr>
+        <w:spacing w:line="360" w:lineRule="auto"/>
+        <w:jc w:val="both"/>
+        <w:rPr>
+          <w:rFonts w:ascii="Times New Roman" w:eastAsia="Times New Roman" w:hAnsi="Times New Roman" w:cs="Times New Roman"/>
+          <w:bCs/>
+          <w:sz w:val="28"/>
+          <w:szCs w:val="28"/>
+          <w:lang w:val="ru-RU"/>
+        </w:rPr>
+      </w:pPr>
+      <w:r>
+        <w:rPr>
+          <w:rFonts w:ascii="Times New Roman" w:eastAsia="Times New Roman" w:hAnsi="Times New Roman" w:cs="Times New Roman"/>
+          <w:bCs/>
+          <w:sz w:val="28"/>
+          <w:szCs w:val="28"/>
+          <w:lang w:val="ru-RU"/>
+        </w:rPr>
+        <w:tab/>
         <w:t>-</w:t>
       </w:r>
       <w:r>
@@ -5760,42 +6118,50 @@
           <w:szCs w:val="28"/>
           <w:lang w:val="ru-RU"/>
         </w:rPr>
-        <w:t>Количество и ассортимент поставляемых музыкальных инструментов довольно широк, однако мы не ставим целью иметь в наличии всех видов и брендов, главное для нас - невысокие цены и качество.</w:t>
-      </w:r>
-    </w:p>
-    <w:p>
-      <w:pPr>
-        <w:spacing w:line="360" w:lineRule="auto"/>
-        <w:jc w:val="both"/>
-        <w:rPr>
-          <w:rFonts w:ascii="Times New Roman" w:eastAsia="Times New Roman" w:hAnsi="Times New Roman" w:cs="Times New Roman"/>
-          <w:bCs/>
-          <w:sz w:val="28"/>
-          <w:szCs w:val="28"/>
-          <w:lang w:val="ru-RU"/>
-        </w:rPr>
-      </w:pPr>
-    </w:p>
-    <w:p>
-      <w:pPr>
-        <w:spacing w:line="360" w:lineRule="auto"/>
-        <w:jc w:val="both"/>
-        <w:rPr>
-          <w:rFonts w:ascii="Times New Roman" w:eastAsia="Times New Roman" w:hAnsi="Times New Roman" w:cs="Times New Roman"/>
-          <w:bCs/>
-          <w:sz w:val="28"/>
-          <w:szCs w:val="28"/>
-          <w:lang w:val="ru-RU"/>
-        </w:rPr>
-      </w:pPr>
-      <w:r>
-        <w:rPr>
-          <w:rFonts w:ascii="Times New Roman" w:eastAsia="Times New Roman" w:hAnsi="Times New Roman" w:cs="Times New Roman"/>
-          <w:bCs/>
-          <w:sz w:val="28"/>
-          <w:szCs w:val="28"/>
-          <w:lang w:val="ru-RU"/>
-        </w:rPr>
+        <w:t>б</w:t>
+      </w:r>
+      <w:r>
+        <w:rPr>
+          <w:rFonts w:ascii="Times New Roman" w:eastAsia="Times New Roman" w:hAnsi="Times New Roman" w:cs="Times New Roman"/>
+          <w:bCs/>
+          <w:sz w:val="28"/>
+          <w:szCs w:val="28"/>
+          <w:lang w:val="ru-RU"/>
+        </w:rPr>
+        <w:t>ыстрого поиска товара на складе</w:t>
+      </w:r>
+      <w:r>
+        <w:rPr>
+          <w:rFonts w:ascii="Times New Roman" w:eastAsia="Times New Roman" w:hAnsi="Times New Roman" w:cs="Times New Roman"/>
+          <w:bCs/>
+          <w:sz w:val="28"/>
+          <w:szCs w:val="28"/>
+          <w:lang w:val="ru-RU"/>
+        </w:rPr>
+        <w:t>;</w:t>
+      </w:r>
+    </w:p>
+    <w:p>
+      <w:pPr>
+        <w:spacing w:line="360" w:lineRule="auto"/>
+        <w:jc w:val="both"/>
+        <w:rPr>
+          <w:rFonts w:ascii="Times New Roman" w:eastAsia="Times New Roman" w:hAnsi="Times New Roman" w:cs="Times New Roman"/>
+          <w:bCs/>
+          <w:sz w:val="28"/>
+          <w:szCs w:val="28"/>
+          <w:lang w:val="ru-RU"/>
+        </w:rPr>
+      </w:pPr>
+      <w:r>
+        <w:rPr>
+          <w:rFonts w:ascii="Times New Roman" w:eastAsia="Times New Roman" w:hAnsi="Times New Roman" w:cs="Times New Roman"/>
+          <w:bCs/>
+          <w:sz w:val="28"/>
+          <w:szCs w:val="28"/>
+          <w:lang w:val="ru-RU"/>
+        </w:rPr>
+        <w:tab/>
         <w:t>-</w:t>
       </w:r>
       <w:r>
@@ -5816,8 +6182,306 @@
           <w:szCs w:val="28"/>
           <w:lang w:val="ru-RU"/>
         </w:rPr>
-        <w:t xml:space="preserve">Следует заострить внимание на потенциальных покупателях нашего товара. Это, во-первых, учащиеся и педагоги музыкальных школ, училищ и консерваторий, где потребность в музыкальных инструментах имеется всегда. Во-вторых, это начинающие и профессиональные музыканты, чей энтузиазм и активность гораздо выше. Для тех и для других крайне важно, чтобы инструмент </w:t>
-      </w:r>
+        <w:t>у</w:t>
+      </w:r>
+      <w:r>
+        <w:rPr>
+          <w:rFonts w:ascii="Times New Roman" w:eastAsia="Times New Roman" w:hAnsi="Times New Roman" w:cs="Times New Roman"/>
+          <w:bCs/>
+          <w:sz w:val="28"/>
+          <w:szCs w:val="28"/>
+          <w:lang w:val="ru-RU"/>
+        </w:rPr>
+        <w:t>чёта привезённых товаров</w:t>
+      </w:r>
+      <w:r>
+        <w:rPr>
+          <w:rFonts w:ascii="Times New Roman" w:eastAsia="Times New Roman" w:hAnsi="Times New Roman" w:cs="Times New Roman"/>
+          <w:bCs/>
+          <w:sz w:val="28"/>
+          <w:szCs w:val="28"/>
+          <w:lang w:val="ru-RU"/>
+        </w:rPr>
+        <w:t>;</w:t>
+      </w:r>
+    </w:p>
+    <w:p>
+      <w:pPr>
+        <w:spacing w:line="360" w:lineRule="auto"/>
+        <w:jc w:val="both"/>
+        <w:rPr>
+          <w:rFonts w:ascii="Times New Roman" w:eastAsia="Times New Roman" w:hAnsi="Times New Roman" w:cs="Times New Roman"/>
+          <w:bCs/>
+          <w:sz w:val="28"/>
+          <w:szCs w:val="28"/>
+          <w:lang w:val="ru-RU"/>
+        </w:rPr>
+      </w:pPr>
+      <w:r>
+        <w:rPr>
+          <w:rFonts w:ascii="Times New Roman" w:eastAsia="Times New Roman" w:hAnsi="Times New Roman" w:cs="Times New Roman"/>
+          <w:bCs/>
+          <w:sz w:val="28"/>
+          <w:szCs w:val="28"/>
+          <w:lang w:val="ru-RU"/>
+        </w:rPr>
+        <w:tab/>
+        <w:t>-</w:t>
+      </w:r>
+      <w:r>
+        <w:rPr>
+          <w:rFonts w:ascii="Times New Roman" w:eastAsia="Times New Roman" w:hAnsi="Times New Roman" w:cs="Times New Roman"/>
+          <w:bCs/>
+          <w:sz w:val="28"/>
+          <w:szCs w:val="28"/>
+          <w:lang w:val="ru-RU"/>
+        </w:rPr>
+        <w:tab/>
+      </w:r>
+      <w:r>
+        <w:rPr>
+          <w:rFonts w:ascii="Times New Roman" w:eastAsia="Times New Roman" w:hAnsi="Times New Roman" w:cs="Times New Roman"/>
+          <w:bCs/>
+          <w:sz w:val="28"/>
+          <w:szCs w:val="28"/>
+          <w:lang w:val="ru-RU"/>
+        </w:rPr>
+        <w:t>п</w:t>
+      </w:r>
+      <w:r>
+        <w:rPr>
+          <w:rFonts w:ascii="Times New Roman" w:eastAsia="Times New Roman" w:hAnsi="Times New Roman" w:cs="Times New Roman"/>
+          <w:bCs/>
+          <w:sz w:val="28"/>
+          <w:szCs w:val="28"/>
+          <w:lang w:val="ru-RU"/>
+        </w:rPr>
+        <w:t>роверка наличия на складе</w:t>
+      </w:r>
+      <w:r>
+        <w:rPr>
+          <w:rFonts w:ascii="Times New Roman" w:eastAsia="Times New Roman" w:hAnsi="Times New Roman" w:cs="Times New Roman"/>
+          <w:bCs/>
+          <w:sz w:val="28"/>
+          <w:szCs w:val="28"/>
+          <w:lang w:val="ru-RU"/>
+        </w:rPr>
+        <w:t>;</w:t>
+      </w:r>
+    </w:p>
+    <w:p>
+      <w:pPr>
+        <w:spacing w:line="360" w:lineRule="auto"/>
+        <w:jc w:val="both"/>
+        <w:rPr>
+          <w:rFonts w:ascii="Times New Roman" w:eastAsia="Times New Roman" w:hAnsi="Times New Roman" w:cs="Times New Roman"/>
+          <w:bCs/>
+          <w:sz w:val="28"/>
+          <w:szCs w:val="28"/>
+          <w:lang w:val="ru-RU"/>
+        </w:rPr>
+      </w:pPr>
+      <w:r>
+        <w:rPr>
+          <w:rFonts w:ascii="Times New Roman" w:eastAsia="Times New Roman" w:hAnsi="Times New Roman" w:cs="Times New Roman"/>
+          <w:bCs/>
+          <w:sz w:val="28"/>
+          <w:szCs w:val="28"/>
+          <w:lang w:val="ru-RU"/>
+        </w:rPr>
+        <w:tab/>
+        <w:t>-</w:t>
+      </w:r>
+      <w:r>
+        <w:rPr>
+          <w:rFonts w:ascii="Times New Roman" w:eastAsia="Times New Roman" w:hAnsi="Times New Roman" w:cs="Times New Roman"/>
+          <w:bCs/>
+          <w:sz w:val="28"/>
+          <w:szCs w:val="28"/>
+          <w:lang w:val="ru-RU"/>
+        </w:rPr>
+        <w:tab/>
+      </w:r>
+      <w:r>
+        <w:rPr>
+          <w:rFonts w:ascii="Times New Roman" w:eastAsia="Times New Roman" w:hAnsi="Times New Roman" w:cs="Times New Roman"/>
+          <w:bCs/>
+          <w:sz w:val="28"/>
+          <w:szCs w:val="28"/>
+          <w:lang w:val="ru-RU"/>
+        </w:rPr>
+        <w:t>у</w:t>
+      </w:r>
+      <w:r>
+        <w:rPr>
+          <w:rFonts w:ascii="Times New Roman" w:eastAsia="Times New Roman" w:hAnsi="Times New Roman" w:cs="Times New Roman"/>
+          <w:bCs/>
+          <w:sz w:val="28"/>
+          <w:szCs w:val="28"/>
+          <w:lang w:val="ru-RU"/>
+        </w:rPr>
+        <w:t>чёта клиентов и сотрудников</w:t>
+      </w:r>
+      <w:r>
+        <w:rPr>
+          <w:rFonts w:ascii="Times New Roman" w:eastAsia="Times New Roman" w:hAnsi="Times New Roman" w:cs="Times New Roman"/>
+          <w:bCs/>
+          <w:sz w:val="28"/>
+          <w:szCs w:val="28"/>
+          <w:lang w:val="ru-RU"/>
+        </w:rPr>
+        <w:t>;</w:t>
+      </w:r>
+    </w:p>
+    <w:p>
+      <w:pPr>
+        <w:spacing w:line="360" w:lineRule="auto"/>
+        <w:jc w:val="both"/>
+        <w:rPr>
+          <w:rFonts w:ascii="Times New Roman" w:eastAsia="Times New Roman" w:hAnsi="Times New Roman" w:cs="Times New Roman"/>
+          <w:bCs/>
+          <w:sz w:val="28"/>
+          <w:szCs w:val="28"/>
+          <w:lang w:val="ru-RU"/>
+        </w:rPr>
+      </w:pPr>
+      <w:r>
+        <w:rPr>
+          <w:rFonts w:ascii="Times New Roman" w:eastAsia="Times New Roman" w:hAnsi="Times New Roman" w:cs="Times New Roman"/>
+          <w:bCs/>
+          <w:sz w:val="28"/>
+          <w:szCs w:val="28"/>
+          <w:lang w:val="ru-RU"/>
+        </w:rPr>
+        <w:tab/>
+      </w:r>
+      <w:r>
+        <w:rPr>
+          <w:rFonts w:ascii="Times New Roman" w:eastAsia="Times New Roman" w:hAnsi="Times New Roman" w:cs="Times New Roman"/>
+          <w:bCs/>
+          <w:sz w:val="28"/>
+          <w:szCs w:val="28"/>
+          <w:lang w:val="ru-RU"/>
+        </w:rPr>
+        <w:t>-</w:t>
+      </w:r>
+      <w:r>
+        <w:rPr>
+          <w:rFonts w:ascii="Times New Roman" w:eastAsia="Times New Roman" w:hAnsi="Times New Roman" w:cs="Times New Roman"/>
+          <w:bCs/>
+          <w:sz w:val="28"/>
+          <w:szCs w:val="28"/>
+          <w:lang w:val="ru-RU"/>
+        </w:rPr>
+        <w:tab/>
+      </w:r>
+      <w:r>
+        <w:rPr>
+          <w:rFonts w:ascii="Times New Roman" w:eastAsia="Times New Roman" w:hAnsi="Times New Roman" w:cs="Times New Roman"/>
+          <w:bCs/>
+          <w:sz w:val="28"/>
+          <w:szCs w:val="28"/>
+          <w:lang w:val="ru-RU"/>
+        </w:rPr>
+        <w:t>д</w:t>
+      </w:r>
+      <w:r>
+        <w:rPr>
+          <w:rFonts w:ascii="Times New Roman" w:eastAsia="Times New Roman" w:hAnsi="Times New Roman" w:cs="Times New Roman"/>
+          <w:bCs/>
+          <w:sz w:val="28"/>
+          <w:szCs w:val="28"/>
+          <w:lang w:val="ru-RU"/>
+        </w:rPr>
+        <w:t>ля учёта проданных товаров</w:t>
+      </w:r>
+      <w:r>
+        <w:rPr>
+          <w:rFonts w:ascii="Times New Roman" w:eastAsia="Times New Roman" w:hAnsi="Times New Roman" w:cs="Times New Roman"/>
+          <w:bCs/>
+          <w:sz w:val="28"/>
+          <w:szCs w:val="28"/>
+          <w:lang w:val="ru-RU"/>
+        </w:rPr>
+        <w:t>;</w:t>
+      </w:r>
+    </w:p>
+    <w:p>
+      <w:pPr>
+        <w:spacing w:line="360" w:lineRule="auto"/>
+        <w:jc w:val="both"/>
+        <w:rPr>
+          <w:rFonts w:ascii="Times New Roman" w:eastAsia="Times New Roman" w:hAnsi="Times New Roman" w:cs="Times New Roman"/>
+          <w:bCs/>
+          <w:sz w:val="28"/>
+          <w:szCs w:val="28"/>
+          <w:lang w:val="ru-RU"/>
+        </w:rPr>
+      </w:pPr>
+      <w:r>
+        <w:rPr>
+          <w:rFonts w:ascii="Times New Roman" w:eastAsia="Times New Roman" w:hAnsi="Times New Roman" w:cs="Times New Roman"/>
+          <w:bCs/>
+          <w:sz w:val="28"/>
+          <w:szCs w:val="28"/>
+          <w:lang w:val="ru-RU"/>
+        </w:rPr>
+        <w:tab/>
+        <w:t>-</w:t>
+      </w:r>
+      <w:r>
+        <w:rPr>
+          <w:rFonts w:ascii="Times New Roman" w:eastAsia="Times New Roman" w:hAnsi="Times New Roman" w:cs="Times New Roman"/>
+          <w:bCs/>
+          <w:sz w:val="28"/>
+          <w:szCs w:val="28"/>
+          <w:lang w:val="ru-RU"/>
+        </w:rPr>
+        <w:tab/>
+      </w:r>
+      <w:r>
+        <w:rPr>
+          <w:rFonts w:ascii="Times New Roman" w:eastAsia="Times New Roman" w:hAnsi="Times New Roman" w:cs="Times New Roman"/>
+          <w:bCs/>
+          <w:sz w:val="28"/>
+          <w:szCs w:val="28"/>
+          <w:lang w:val="ru-RU"/>
+        </w:rPr>
+        <w:t>т</w:t>
+      </w:r>
+      <w:r>
+        <w:rPr>
+          <w:rFonts w:ascii="Times New Roman" w:eastAsia="Times New Roman" w:hAnsi="Times New Roman" w:cs="Times New Roman"/>
+          <w:bCs/>
+          <w:sz w:val="28"/>
+          <w:szCs w:val="28"/>
+          <w:lang w:val="ru-RU"/>
+        </w:rPr>
+        <w:t>очное определение суммы купленных товаров</w:t>
+      </w:r>
+      <w:r>
+        <w:rPr>
+          <w:rFonts w:ascii="Times New Roman" w:eastAsia="Times New Roman" w:hAnsi="Times New Roman" w:cs="Times New Roman"/>
+          <w:bCs/>
+          <w:sz w:val="28"/>
+          <w:szCs w:val="28"/>
+          <w:lang w:val="ru-RU"/>
+        </w:rPr>
+        <w:t>;</w:t>
+      </w:r>
+    </w:p>
+    <w:p>
+      <w:pPr>
+        <w:spacing w:line="360" w:lineRule="auto"/>
+        <w:jc w:val="both"/>
+        <w:rPr>
+          <w:rFonts w:ascii="Times New Roman" w:eastAsia="Times New Roman" w:hAnsi="Times New Roman" w:cs="Times New Roman"/>
+          <w:bCs/>
+          <w:sz w:val="28"/>
+          <w:szCs w:val="28"/>
+          <w:lang w:val="ru-RU"/>
+        </w:rPr>
+      </w:pPr>
       <w:r>
         <w:rPr>
           <w:rFonts w:ascii="Times New Roman" w:eastAsia="Times New Roman" w:hAnsi="Times New Roman" w:cs="Times New Roman"/>
@@ -5827,56 +6491,1292 @@
           <w:lang w:val="ru-RU"/>
         </w:rPr>
         <w:lastRenderedPageBreak/>
-        <w:t>был качественным и в то же время не слишком дорогим. Именно эти две потребности и являются краеугольным камнем ценового планирования и, как следствие, разработки информационной системы.</w:t>
-      </w:r>
-    </w:p>
-    <w:p>
-      <w:pPr>
-        <w:spacing w:line="360" w:lineRule="auto"/>
-        <w:jc w:val="both"/>
-        <w:rPr>
-          <w:rFonts w:ascii="Times New Roman" w:eastAsia="Times New Roman" w:hAnsi="Times New Roman" w:cs="Times New Roman"/>
-          <w:bCs/>
-          <w:sz w:val="28"/>
-          <w:szCs w:val="28"/>
-          <w:lang w:val="ru-RU"/>
-        </w:rPr>
-      </w:pPr>
-    </w:p>
-    <w:p>
-      <w:pPr>
-        <w:pStyle w:val="a7"/>
-        <w:spacing w:line="360" w:lineRule="auto"/>
-        <w:ind w:left="2160"/>
-        <w:jc w:val="both"/>
-        <w:rPr>
-          <w:rFonts w:ascii="Times New Roman" w:eastAsia="Times New Roman" w:hAnsi="Times New Roman" w:cs="Times New Roman"/>
-          <w:b/>
-          <w:sz w:val="28"/>
-          <w:szCs w:val="28"/>
-          <w:lang w:val="ru-RU"/>
-        </w:rPr>
-      </w:pPr>
-      <w:r>
-        <w:rPr>
-          <w:rFonts w:ascii="Times New Roman" w:eastAsia="Times New Roman" w:hAnsi="Times New Roman" w:cs="Times New Roman"/>
-          <w:b/>
-          <w:sz w:val="28"/>
-          <w:szCs w:val="28"/>
-          <w:lang w:val="ru-RU"/>
-        </w:rPr>
-        <w:t>2 Составление технического задания</w:t>
-      </w:r>
-    </w:p>
-    <w:p>
-      <w:pPr>
-        <w:pStyle w:val="a7"/>
-        <w:spacing w:line="360" w:lineRule="auto"/>
-        <w:ind w:left="2160"/>
-        <w:jc w:val="both"/>
-        <w:rPr>
-          <w:rFonts w:ascii="Times New Roman" w:eastAsia="Times New Roman" w:hAnsi="Times New Roman" w:cs="Times New Roman"/>
-          <w:b/>
+        <w:tab/>
+        <w:t>2.2 Ц</w:t>
+      </w:r>
+      <w:r>
+        <w:rPr>
+          <w:rFonts w:ascii="Times New Roman" w:eastAsia="Times New Roman" w:hAnsi="Times New Roman" w:cs="Times New Roman"/>
+          <w:bCs/>
+          <w:sz w:val="28"/>
+          <w:szCs w:val="28"/>
+          <w:lang w:val="ru-RU"/>
+        </w:rPr>
+        <w:t>ели создания системы</w:t>
+      </w:r>
+      <w:r>
+        <w:rPr>
+          <w:rFonts w:ascii="Times New Roman" w:eastAsia="Times New Roman" w:hAnsi="Times New Roman" w:cs="Times New Roman"/>
+          <w:bCs/>
+          <w:sz w:val="28"/>
+          <w:szCs w:val="28"/>
+          <w:lang w:val="en-US"/>
+        </w:rPr>
+        <w:t>;</w:t>
+      </w:r>
+    </w:p>
+    <w:p>
+      <w:pPr>
+        <w:spacing w:line="360" w:lineRule="auto"/>
+        <w:jc w:val="both"/>
+        <w:rPr>
+          <w:rFonts w:ascii="Times New Roman" w:eastAsia="Times New Roman" w:hAnsi="Times New Roman" w:cs="Times New Roman"/>
+          <w:bCs/>
+          <w:sz w:val="28"/>
+          <w:szCs w:val="28"/>
+          <w:lang w:val="ru-RU"/>
+        </w:rPr>
+      </w:pPr>
+      <w:r>
+        <w:rPr>
+          <w:rFonts w:ascii="Times New Roman" w:eastAsia="Times New Roman" w:hAnsi="Times New Roman" w:cs="Times New Roman"/>
+          <w:bCs/>
+          <w:sz w:val="28"/>
+          <w:szCs w:val="28"/>
+          <w:lang w:val="ru-RU"/>
+        </w:rPr>
+        <w:tab/>
+        <w:t>Основными целями создания системы АРММ являются:</w:t>
+      </w:r>
+    </w:p>
+    <w:p>
+      <w:pPr>
+        <w:spacing w:line="360" w:lineRule="auto"/>
+        <w:jc w:val="both"/>
+        <w:rPr>
+          <w:rFonts w:ascii="Times New Roman" w:eastAsia="Times New Roman" w:hAnsi="Times New Roman" w:cs="Times New Roman"/>
+          <w:bCs/>
+          <w:sz w:val="28"/>
+          <w:szCs w:val="28"/>
+          <w:lang w:val="ru-RU"/>
+        </w:rPr>
+      </w:pPr>
+      <w:r>
+        <w:rPr>
+          <w:rFonts w:ascii="Times New Roman" w:eastAsia="Times New Roman" w:hAnsi="Times New Roman" w:cs="Times New Roman"/>
+          <w:bCs/>
+          <w:sz w:val="28"/>
+          <w:szCs w:val="28"/>
+          <w:lang w:val="ru-RU"/>
+        </w:rPr>
+        <w:tab/>
+        <w:t>-</w:t>
+      </w:r>
+      <w:r>
+        <w:rPr>
+          <w:rFonts w:ascii="Times New Roman" w:eastAsia="Times New Roman" w:hAnsi="Times New Roman" w:cs="Times New Roman"/>
+          <w:bCs/>
+          <w:sz w:val="28"/>
+          <w:szCs w:val="28"/>
+          <w:lang w:val="ru-RU"/>
+        </w:rPr>
+        <w:tab/>
+        <w:t xml:space="preserve">обеспечение более быстрой работы </w:t>
+      </w:r>
+      <w:r>
+        <w:rPr>
+          <w:rFonts w:ascii="Times New Roman" w:eastAsia="Times New Roman" w:hAnsi="Times New Roman" w:cs="Times New Roman"/>
+          <w:bCs/>
+          <w:sz w:val="28"/>
+          <w:szCs w:val="28"/>
+          <w:lang w:val="ru-RU"/>
+        </w:rPr>
+        <w:t>магазина</w:t>
+      </w:r>
+      <w:r>
+        <w:rPr>
+          <w:rFonts w:ascii="Times New Roman" w:eastAsia="Times New Roman" w:hAnsi="Times New Roman" w:cs="Times New Roman"/>
+          <w:bCs/>
+          <w:sz w:val="28"/>
+          <w:szCs w:val="28"/>
+          <w:lang w:val="ru-RU"/>
+        </w:rPr>
+        <w:t>;</w:t>
+      </w:r>
+    </w:p>
+    <w:p>
+      <w:pPr>
+        <w:spacing w:line="360" w:lineRule="auto"/>
+        <w:jc w:val="both"/>
+        <w:rPr>
+          <w:rFonts w:ascii="Times New Roman" w:eastAsia="Times New Roman" w:hAnsi="Times New Roman" w:cs="Times New Roman"/>
+          <w:bCs/>
+          <w:sz w:val="28"/>
+          <w:szCs w:val="28"/>
+          <w:lang w:val="ru-RU"/>
+        </w:rPr>
+      </w:pPr>
+      <w:r>
+        <w:rPr>
+          <w:rFonts w:ascii="Times New Roman" w:eastAsia="Times New Roman" w:hAnsi="Times New Roman" w:cs="Times New Roman"/>
+          <w:bCs/>
+          <w:sz w:val="28"/>
+          <w:szCs w:val="28"/>
+          <w:lang w:val="ru-RU"/>
+        </w:rPr>
+        <w:tab/>
+      </w:r>
+      <w:r>
+        <w:rPr>
+          <w:rFonts w:ascii="Times New Roman" w:eastAsia="Times New Roman" w:hAnsi="Times New Roman" w:cs="Times New Roman"/>
+          <w:bCs/>
+          <w:sz w:val="28"/>
+          <w:szCs w:val="28"/>
+          <w:lang w:val="ru-RU"/>
+        </w:rPr>
+        <w:t>-</w:t>
+      </w:r>
+      <w:r>
+        <w:rPr>
+          <w:rFonts w:ascii="Times New Roman" w:eastAsia="Times New Roman" w:hAnsi="Times New Roman" w:cs="Times New Roman"/>
+          <w:bCs/>
+          <w:sz w:val="28"/>
+          <w:szCs w:val="28"/>
+          <w:lang w:val="ru-RU"/>
+        </w:rPr>
+        <w:tab/>
+      </w:r>
+      <w:r>
+        <w:rPr>
+          <w:rFonts w:ascii="Times New Roman" w:eastAsia="Times New Roman" w:hAnsi="Times New Roman" w:cs="Times New Roman"/>
+          <w:bCs/>
+          <w:sz w:val="28"/>
+          <w:szCs w:val="28"/>
+          <w:lang w:val="ru-RU"/>
+        </w:rPr>
+        <w:t>экономия сил и ресурсов в работе</w:t>
+      </w:r>
+      <w:r>
+        <w:rPr>
+          <w:rFonts w:ascii="Times New Roman" w:eastAsia="Times New Roman" w:hAnsi="Times New Roman" w:cs="Times New Roman"/>
+          <w:bCs/>
+          <w:sz w:val="28"/>
+          <w:szCs w:val="28"/>
+          <w:lang w:val="ru-RU"/>
+        </w:rPr>
+        <w:t>;</w:t>
+      </w:r>
+    </w:p>
+    <w:p>
+      <w:pPr>
+        <w:spacing w:line="360" w:lineRule="auto"/>
+        <w:jc w:val="both"/>
+        <w:rPr>
+          <w:rFonts w:ascii="Times New Roman" w:eastAsia="Times New Roman" w:hAnsi="Times New Roman" w:cs="Times New Roman"/>
+          <w:bCs/>
+          <w:sz w:val="28"/>
+          <w:szCs w:val="28"/>
+          <w:lang w:val="ru-RU"/>
+        </w:rPr>
+      </w:pPr>
+      <w:r>
+        <w:rPr>
+          <w:rFonts w:ascii="Times New Roman" w:eastAsia="Times New Roman" w:hAnsi="Times New Roman" w:cs="Times New Roman"/>
+          <w:bCs/>
+          <w:sz w:val="28"/>
+          <w:szCs w:val="28"/>
+          <w:lang w:val="ru-RU"/>
+        </w:rPr>
+        <w:tab/>
+        <w:t>-</w:t>
+      </w:r>
+      <w:r>
+        <w:rPr>
+          <w:rFonts w:ascii="Times New Roman" w:eastAsia="Times New Roman" w:hAnsi="Times New Roman" w:cs="Times New Roman"/>
+          <w:bCs/>
+          <w:sz w:val="28"/>
+          <w:szCs w:val="28"/>
+          <w:lang w:val="ru-RU"/>
+        </w:rPr>
+        <w:tab/>
+        <w:t>обеспечение точного учёта товаров и стоимости</w:t>
+      </w:r>
+      <w:r>
+        <w:rPr>
+          <w:rFonts w:ascii="Times New Roman" w:eastAsia="Times New Roman" w:hAnsi="Times New Roman" w:cs="Times New Roman"/>
+          <w:bCs/>
+          <w:sz w:val="28"/>
+          <w:szCs w:val="28"/>
+          <w:lang w:val="ru-RU"/>
+        </w:rPr>
+        <w:t>;</w:t>
+      </w:r>
+    </w:p>
+    <w:p>
+      <w:pPr>
+        <w:spacing w:line="360" w:lineRule="auto"/>
+        <w:jc w:val="both"/>
+        <w:rPr>
+          <w:rFonts w:ascii="Times New Roman" w:eastAsia="Times New Roman" w:hAnsi="Times New Roman" w:cs="Times New Roman"/>
+          <w:bCs/>
+          <w:sz w:val="28"/>
+          <w:szCs w:val="28"/>
+          <w:lang w:val="ru-RU"/>
+        </w:rPr>
+      </w:pPr>
+      <w:r>
+        <w:rPr>
+          <w:rFonts w:ascii="Times New Roman" w:eastAsia="Times New Roman" w:hAnsi="Times New Roman" w:cs="Times New Roman"/>
+          <w:bCs/>
+          <w:sz w:val="28"/>
+          <w:szCs w:val="28"/>
+          <w:lang w:val="ru-RU"/>
+        </w:rPr>
+        <w:tab/>
+      </w:r>
+      <w:r>
+        <w:rPr>
+          <w:rFonts w:ascii="Times New Roman" w:eastAsia="Times New Roman" w:hAnsi="Times New Roman" w:cs="Times New Roman"/>
+          <w:bCs/>
+          <w:sz w:val="28"/>
+          <w:szCs w:val="28"/>
+          <w:lang w:val="en-US"/>
+        </w:rPr>
+        <w:t>-</w:t>
+      </w:r>
+      <w:r>
+        <w:rPr>
+          <w:rFonts w:ascii="Times New Roman" w:eastAsia="Times New Roman" w:hAnsi="Times New Roman" w:cs="Times New Roman"/>
+          <w:bCs/>
+          <w:sz w:val="28"/>
+          <w:szCs w:val="28"/>
+          <w:lang w:val="ru-RU"/>
+        </w:rPr>
+        <w:tab/>
+      </w:r>
+      <w:r>
+        <w:rPr>
+          <w:rFonts w:ascii="Times New Roman" w:eastAsia="Times New Roman" w:hAnsi="Times New Roman" w:cs="Times New Roman"/>
+          <w:bCs/>
+          <w:sz w:val="28"/>
+          <w:szCs w:val="28"/>
+          <w:lang w:val="ru-RU"/>
+        </w:rPr>
+        <w:t>более продвинутая работа магазина</w:t>
+      </w:r>
+      <w:r>
+        <w:rPr>
+          <w:rFonts w:ascii="Times New Roman" w:eastAsia="Times New Roman" w:hAnsi="Times New Roman" w:cs="Times New Roman"/>
+          <w:bCs/>
+          <w:sz w:val="28"/>
+          <w:szCs w:val="28"/>
+          <w:lang w:val="en-US"/>
+        </w:rPr>
+        <w:t>;</w:t>
+      </w:r>
+    </w:p>
+    <w:p>
+      <w:pPr>
+        <w:spacing w:line="360" w:lineRule="auto"/>
+        <w:jc w:val="both"/>
+        <w:rPr>
+          <w:rFonts w:ascii="Times New Roman" w:eastAsia="Times New Roman" w:hAnsi="Times New Roman" w:cs="Times New Roman"/>
+          <w:bCs/>
+          <w:sz w:val="28"/>
+          <w:szCs w:val="28"/>
+          <w:lang w:val="en-US"/>
+        </w:rPr>
+      </w:pPr>
+      <w:r>
+        <w:rPr>
+          <w:rFonts w:ascii="Times New Roman" w:eastAsia="Times New Roman" w:hAnsi="Times New Roman" w:cs="Times New Roman"/>
+          <w:bCs/>
+          <w:sz w:val="28"/>
+          <w:szCs w:val="28"/>
+          <w:lang w:val="ru-RU"/>
+        </w:rPr>
+        <w:tab/>
+        <w:t>3 Характеристика объекта</w:t>
+      </w:r>
+    </w:p>
+    <w:p>
+      <w:pPr>
+        <w:spacing w:line="360" w:lineRule="auto"/>
+        <w:jc w:val="both"/>
+        <w:rPr>
+          <w:rFonts w:ascii="Times New Roman" w:eastAsia="Times New Roman" w:hAnsi="Times New Roman" w:cs="Times New Roman"/>
+          <w:bCs/>
+          <w:sz w:val="28"/>
+          <w:szCs w:val="28"/>
+          <w:lang w:val="ru-RU"/>
+        </w:rPr>
+      </w:pPr>
+      <w:r>
+        <w:rPr>
+          <w:rFonts w:ascii="Times New Roman" w:eastAsia="Times New Roman" w:hAnsi="Times New Roman" w:cs="Times New Roman"/>
+          <w:bCs/>
+          <w:sz w:val="28"/>
+          <w:szCs w:val="28"/>
+          <w:lang w:val="en-US"/>
+        </w:rPr>
+        <w:tab/>
+      </w:r>
+      <w:r>
+        <w:rPr>
+          <w:rFonts w:ascii="Times New Roman" w:eastAsia="Times New Roman" w:hAnsi="Times New Roman" w:cs="Times New Roman"/>
+          <w:bCs/>
+          <w:sz w:val="28"/>
+          <w:szCs w:val="28"/>
+          <w:lang w:val="ru-RU"/>
+        </w:rPr>
+        <w:t>3.1 Краткие сведенья об объекте автоматизации</w:t>
+      </w:r>
+      <w:r>
+        <w:rPr>
+          <w:rFonts w:ascii="Times New Roman" w:eastAsia="Times New Roman" w:hAnsi="Times New Roman" w:cs="Times New Roman"/>
+          <w:bCs/>
+          <w:sz w:val="28"/>
+          <w:szCs w:val="28"/>
+          <w:lang w:val="ru-RU"/>
+        </w:rPr>
+        <w:t>;</w:t>
+      </w:r>
+    </w:p>
+    <w:p>
+      <w:pPr>
+        <w:spacing w:line="360" w:lineRule="auto"/>
+        <w:jc w:val="both"/>
+        <w:rPr>
+          <w:rFonts w:ascii="Times New Roman" w:eastAsia="Times New Roman" w:hAnsi="Times New Roman" w:cs="Times New Roman"/>
+          <w:bCs/>
+          <w:sz w:val="28"/>
+          <w:szCs w:val="28"/>
+          <w:lang w:val="ru-RU"/>
+        </w:rPr>
+      </w:pPr>
+      <w:r>
+        <w:rPr>
+          <w:rFonts w:ascii="Times New Roman" w:eastAsia="Times New Roman" w:hAnsi="Times New Roman" w:cs="Times New Roman"/>
+          <w:bCs/>
+          <w:sz w:val="28"/>
+          <w:szCs w:val="28"/>
+          <w:lang w:val="ru-RU"/>
+        </w:rPr>
+        <w:tab/>
+        <w:t>Объектом автоматизации является сеть магазинов «Музторг»,</w:t>
+      </w:r>
+    </w:p>
+    <w:p>
+      <w:pPr>
+        <w:spacing w:line="360" w:lineRule="auto"/>
+        <w:jc w:val="both"/>
+        <w:rPr>
+          <w:rFonts w:ascii="Times New Roman" w:eastAsia="Times New Roman" w:hAnsi="Times New Roman" w:cs="Times New Roman"/>
+          <w:bCs/>
+          <w:sz w:val="28"/>
+          <w:szCs w:val="28"/>
+          <w:lang w:val="ru-RU"/>
+        </w:rPr>
+      </w:pPr>
+      <w:r>
+        <w:rPr>
+          <w:rFonts w:ascii="Times New Roman" w:eastAsia="Times New Roman" w:hAnsi="Times New Roman" w:cs="Times New Roman"/>
+          <w:bCs/>
+          <w:sz w:val="28"/>
+          <w:szCs w:val="28"/>
+          <w:lang w:val="ru-RU"/>
+        </w:rPr>
+        <w:t>занимающее значительное место на рынке.</w:t>
+      </w:r>
+    </w:p>
+    <w:p>
+      <w:pPr>
+        <w:spacing w:line="360" w:lineRule="auto"/>
+        <w:jc w:val="both"/>
+        <w:rPr>
+          <w:rFonts w:ascii="Times New Roman" w:eastAsia="Times New Roman" w:hAnsi="Times New Roman" w:cs="Times New Roman"/>
+          <w:bCs/>
+          <w:sz w:val="28"/>
+          <w:szCs w:val="28"/>
+          <w:lang w:val="en-US"/>
+        </w:rPr>
+      </w:pPr>
+      <w:r>
+        <w:rPr>
+          <w:rFonts w:ascii="Times New Roman" w:eastAsia="Times New Roman" w:hAnsi="Times New Roman" w:cs="Times New Roman"/>
+          <w:bCs/>
+          <w:sz w:val="28"/>
+          <w:szCs w:val="28"/>
+          <w:lang w:val="ru-RU"/>
+        </w:rPr>
+        <w:tab/>
+        <w:t xml:space="preserve">4 </w:t>
+      </w:r>
+      <w:r>
+        <w:rPr>
+          <w:rFonts w:ascii="Times New Roman" w:eastAsia="Times New Roman" w:hAnsi="Times New Roman" w:cs="Times New Roman"/>
+          <w:bCs/>
+          <w:sz w:val="28"/>
+          <w:szCs w:val="28"/>
+          <w:lang w:val="ru-RU"/>
+        </w:rPr>
+        <w:t>Требование к системе</w:t>
+      </w:r>
+      <w:r>
+        <w:rPr>
+          <w:rFonts w:ascii="Times New Roman" w:eastAsia="Times New Roman" w:hAnsi="Times New Roman" w:cs="Times New Roman"/>
+          <w:bCs/>
+          <w:sz w:val="28"/>
+          <w:szCs w:val="28"/>
+          <w:lang w:val="en-US"/>
+        </w:rPr>
+        <w:t>;</w:t>
+      </w:r>
+    </w:p>
+    <w:p>
+      <w:pPr>
+        <w:spacing w:line="360" w:lineRule="auto"/>
+        <w:jc w:val="both"/>
+        <w:rPr>
+          <w:rFonts w:ascii="Times New Roman" w:eastAsia="Times New Roman" w:hAnsi="Times New Roman" w:cs="Times New Roman"/>
+          <w:bCs/>
+          <w:sz w:val="28"/>
+          <w:szCs w:val="28"/>
+          <w:lang w:val="ru-RU"/>
+        </w:rPr>
+      </w:pPr>
+      <w:r>
+        <w:rPr>
+          <w:rFonts w:ascii="Times New Roman" w:eastAsia="Times New Roman" w:hAnsi="Times New Roman" w:cs="Times New Roman"/>
+          <w:bCs/>
+          <w:sz w:val="28"/>
+          <w:szCs w:val="28"/>
+          <w:lang w:val="en-US"/>
+        </w:rPr>
+        <w:tab/>
+      </w:r>
+      <w:r>
+        <w:rPr>
+          <w:rFonts w:ascii="Times New Roman" w:eastAsia="Times New Roman" w:hAnsi="Times New Roman" w:cs="Times New Roman"/>
+          <w:bCs/>
+          <w:sz w:val="28"/>
+          <w:szCs w:val="28"/>
+          <w:lang w:val="ru-RU"/>
+        </w:rPr>
+        <w:t xml:space="preserve">4.1 </w:t>
+      </w:r>
+      <w:r>
+        <w:rPr>
+          <w:rFonts w:ascii="Times New Roman" w:eastAsia="Times New Roman" w:hAnsi="Times New Roman" w:cs="Times New Roman"/>
+          <w:bCs/>
+          <w:sz w:val="28"/>
+          <w:szCs w:val="28"/>
+          <w:lang w:val="ru-RU"/>
+        </w:rPr>
+        <w:t>Требование к системе в целом</w:t>
+      </w:r>
+      <w:r>
+        <w:rPr>
+          <w:rFonts w:ascii="Times New Roman" w:eastAsia="Times New Roman" w:hAnsi="Times New Roman" w:cs="Times New Roman"/>
+          <w:bCs/>
+          <w:sz w:val="28"/>
+          <w:szCs w:val="28"/>
+          <w:lang w:val="ru-RU"/>
+        </w:rPr>
+        <w:t>;</w:t>
+      </w:r>
+    </w:p>
+    <w:p>
+      <w:pPr>
+        <w:spacing w:line="360" w:lineRule="auto"/>
+        <w:jc w:val="both"/>
+        <w:rPr>
+          <w:rFonts w:ascii="Times New Roman" w:eastAsia="Times New Roman" w:hAnsi="Times New Roman" w:cs="Times New Roman"/>
+          <w:bCs/>
+          <w:sz w:val="28"/>
+          <w:szCs w:val="28"/>
+          <w:lang w:val="ru-RU"/>
+        </w:rPr>
+      </w:pPr>
+      <w:r>
+        <w:rPr>
+          <w:rFonts w:ascii="Times New Roman" w:eastAsia="Times New Roman" w:hAnsi="Times New Roman" w:cs="Times New Roman"/>
+          <w:bCs/>
+          <w:sz w:val="28"/>
+          <w:szCs w:val="28"/>
+          <w:lang w:val="ru-RU"/>
+        </w:rPr>
+        <w:tab/>
+      </w:r>
+      <w:r>
+        <w:rPr>
+          <w:rFonts w:ascii="Times New Roman" w:eastAsia="Times New Roman" w:hAnsi="Times New Roman" w:cs="Times New Roman"/>
+          <w:bCs/>
+          <w:sz w:val="28"/>
+          <w:szCs w:val="28"/>
+          <w:lang w:val="ru-RU"/>
+        </w:rPr>
+        <w:t>4.1.</w:t>
+      </w:r>
+      <w:r>
+        <w:rPr>
+          <w:rFonts w:ascii="Times New Roman" w:eastAsia="Times New Roman" w:hAnsi="Times New Roman" w:cs="Times New Roman"/>
+          <w:bCs/>
+          <w:sz w:val="28"/>
+          <w:szCs w:val="28"/>
+          <w:lang w:val="ru-RU"/>
+        </w:rPr>
+        <w:t xml:space="preserve">1 </w:t>
+      </w:r>
+      <w:r>
+        <w:rPr>
+          <w:rFonts w:ascii="Times New Roman" w:eastAsia="Times New Roman" w:hAnsi="Times New Roman" w:cs="Times New Roman"/>
+          <w:bCs/>
+          <w:sz w:val="28"/>
+          <w:szCs w:val="28"/>
+          <w:lang w:val="ru-RU"/>
+        </w:rPr>
+        <w:t>Требование к структуре и функционированию системы</w:t>
+      </w:r>
+    </w:p>
+    <w:p>
+      <w:pPr>
+        <w:spacing w:line="360" w:lineRule="auto"/>
+        <w:jc w:val="both"/>
+        <w:rPr>
+          <w:rFonts w:ascii="Times New Roman" w:eastAsia="Times New Roman" w:hAnsi="Times New Roman" w:cs="Times New Roman"/>
+          <w:bCs/>
+          <w:sz w:val="28"/>
+          <w:szCs w:val="28"/>
+          <w:lang w:val="ru-RU"/>
+        </w:rPr>
+      </w:pPr>
+      <w:r>
+        <w:rPr>
+          <w:rFonts w:ascii="Times New Roman" w:eastAsia="Times New Roman" w:hAnsi="Times New Roman" w:cs="Times New Roman"/>
+          <w:bCs/>
+          <w:sz w:val="28"/>
+          <w:szCs w:val="28"/>
+          <w:lang w:val="ru-RU"/>
+        </w:rPr>
+        <w:tab/>
+        <w:t>На рисунке 4 предоставлена контекстная диаграмма информационного обеспечения предприятия.</w:t>
+      </w:r>
+    </w:p>
+    <w:p>
+      <w:pPr>
+        <w:spacing w:line="360" w:lineRule="auto"/>
+        <w:jc w:val="both"/>
+        <w:rPr>
+          <w:rFonts w:ascii="Times New Roman" w:eastAsia="Times New Roman" w:hAnsi="Times New Roman" w:cs="Times New Roman"/>
+          <w:bCs/>
+          <w:sz w:val="28"/>
+          <w:szCs w:val="28"/>
+          <w:lang w:val="ru-RU"/>
+        </w:rPr>
+      </w:pPr>
+      <w:r>
+        <w:rPr>
+          <w:rFonts w:ascii="Times New Roman" w:eastAsia="Times New Roman" w:hAnsi="Times New Roman" w:cs="Times New Roman"/>
+          <w:bCs/>
+          <w:noProof/>
+          <w:sz w:val="28"/>
+          <w:szCs w:val="28"/>
+          <w:lang w:val="ru-RU"/>
+        </w:rPr>
+        <w:drawing>
+          <wp:inline distT="0" distB="0" distL="0" distR="0" wp14:anchorId="655E0F8E" wp14:editId="18026071">
+            <wp:extent cx="6118860" cy="3246120"/>
+            <wp:effectExtent l="0" t="0" r="0" b="0"/>
+            <wp:docPr id="1" name="Рисунок 1"/>
+            <wp:cNvGraphicFramePr>
+              <a:graphicFrameLocks xmlns:a="http://schemas.openxmlformats.org/drawingml/2006/main" noChangeAspect="1"/>
+            </wp:cNvGraphicFramePr>
+            <a:graphic xmlns:a="http://schemas.openxmlformats.org/drawingml/2006/main">
+              <a:graphicData uri="http://schemas.openxmlformats.org/drawingml/2006/picture">
+                <pic:pic xmlns:pic="http://schemas.openxmlformats.org/drawingml/2006/picture">
+                  <pic:nvPicPr>
+                    <pic:cNvPr id="0" name="Picture 1"/>
+                    <pic:cNvPicPr>
+                      <a:picLocks noChangeAspect="1" noChangeArrowheads="1"/>
+                    </pic:cNvPicPr>
+                  </pic:nvPicPr>
+                  <pic:blipFill>
+                    <a:blip r:embed="rId11" cstate="print">
+                      <a:extLst>
+                        <a:ext uri="{28A0092B-C50C-407E-A947-70E740481C1C}">
+                          <a14:useLocalDpi xmlns:a14="http://schemas.microsoft.com/office/drawing/2010/main" val="0"/>
+                        </a:ext>
+                      </a:extLst>
+                    </a:blip>
+                    <a:srcRect/>
+                    <a:stretch>
+                      <a:fillRect/>
+                    </a:stretch>
+                  </pic:blipFill>
+                  <pic:spPr bwMode="auto">
+                    <a:xfrm>
+                      <a:off x="0" y="0"/>
+                      <a:ext cx="6118860" cy="3246120"/>
+                    </a:xfrm>
+                    <a:prstGeom prst="rect">
+                      <a:avLst/>
+                    </a:prstGeom>
+                    <a:noFill/>
+                    <a:ln>
+                      <a:noFill/>
+                    </a:ln>
+                  </pic:spPr>
+                </pic:pic>
+              </a:graphicData>
+            </a:graphic>
+          </wp:inline>
+        </w:drawing>
+      </w:r>
+    </w:p>
+    <w:p>
+      <w:pPr>
+        <w:spacing w:line="360" w:lineRule="auto"/>
+        <w:jc w:val="center"/>
+        <w:rPr>
+          <w:rFonts w:ascii="Times New Roman" w:eastAsia="Times New Roman" w:hAnsi="Times New Roman" w:cs="Times New Roman"/>
+          <w:bCs/>
+          <w:sz w:val="28"/>
+          <w:szCs w:val="28"/>
+          <w:lang w:val="ru-RU"/>
+        </w:rPr>
+      </w:pPr>
+      <w:r>
+        <w:rPr>
+          <w:rFonts w:ascii="Times New Roman" w:eastAsia="Times New Roman" w:hAnsi="Times New Roman" w:cs="Times New Roman"/>
+          <w:bCs/>
+          <w:sz w:val="28"/>
+          <w:szCs w:val="28"/>
+          <w:lang w:val="ru-RU"/>
+        </w:rPr>
+        <w:t>Рисунок 4 – Контекстная диаграмма работы магазина</w:t>
+      </w:r>
+    </w:p>
+    <w:p>
+      <w:pPr>
+        <w:spacing w:line="360" w:lineRule="auto"/>
+        <w:ind w:firstLine="720"/>
+        <w:jc w:val="both"/>
+        <w:rPr>
+          <w:rFonts w:ascii="Times New Roman" w:eastAsia="Times New Roman" w:hAnsi="Times New Roman" w:cs="Times New Roman"/>
+          <w:bCs/>
+          <w:sz w:val="28"/>
+          <w:szCs w:val="28"/>
+          <w:lang w:val="ru-RU"/>
+        </w:rPr>
+      </w:pPr>
+      <w:r>
+        <w:rPr>
+          <w:rFonts w:ascii="Times New Roman" w:eastAsia="Times New Roman" w:hAnsi="Times New Roman" w:cs="Times New Roman"/>
+          <w:bCs/>
+          <w:sz w:val="28"/>
+          <w:szCs w:val="28"/>
+          <w:lang w:val="ru-RU"/>
+        </w:rPr>
+        <w:t>4.1.1.1</w:t>
+      </w:r>
+      <w:r>
+        <w:rPr>
+          <w:rFonts w:ascii="Times New Roman" w:eastAsia="Times New Roman" w:hAnsi="Times New Roman" w:cs="Times New Roman"/>
+          <w:bCs/>
+          <w:sz w:val="28"/>
+          <w:szCs w:val="28"/>
+          <w:lang w:val="ru-RU"/>
+        </w:rPr>
+        <w:t xml:space="preserve"> П</w:t>
+      </w:r>
+      <w:r>
+        <w:rPr>
+          <w:rFonts w:ascii="Times New Roman" w:eastAsia="Times New Roman" w:hAnsi="Times New Roman" w:cs="Times New Roman"/>
+          <w:bCs/>
+          <w:sz w:val="28"/>
+          <w:szCs w:val="28"/>
+          <w:lang w:val="ru-RU"/>
+        </w:rPr>
+        <w:t>еречень подсистем, их назначение и основные характеристики</w:t>
+      </w:r>
+    </w:p>
+    <w:p>
+      <w:pPr>
+        <w:spacing w:line="360" w:lineRule="auto"/>
+        <w:ind w:firstLine="720"/>
+        <w:jc w:val="both"/>
+        <w:rPr>
+          <w:rFonts w:ascii="Times New Roman" w:eastAsia="Times New Roman" w:hAnsi="Times New Roman" w:cs="Times New Roman"/>
+          <w:bCs/>
+          <w:sz w:val="28"/>
+          <w:szCs w:val="28"/>
+          <w:lang w:val="ru-RU"/>
+        </w:rPr>
+      </w:pPr>
+      <w:r>
+        <w:rPr>
+          <w:rFonts w:ascii="Times New Roman" w:eastAsia="Times New Roman" w:hAnsi="Times New Roman" w:cs="Times New Roman"/>
+          <w:bCs/>
+          <w:sz w:val="28"/>
+          <w:szCs w:val="28"/>
+          <w:lang w:val="ru-RU"/>
+        </w:rPr>
+        <w:t>Система АРММ состоит из следующих подсистем</w:t>
+      </w:r>
+      <w:r>
+        <w:rPr>
+          <w:rFonts w:ascii="Times New Roman" w:eastAsia="Times New Roman" w:hAnsi="Times New Roman" w:cs="Times New Roman"/>
+          <w:bCs/>
+          <w:sz w:val="28"/>
+          <w:szCs w:val="28"/>
+          <w:lang w:val="ru-RU"/>
+        </w:rPr>
+        <w:t>;</w:t>
+      </w:r>
+    </w:p>
+    <w:p>
+      <w:pPr>
+        <w:spacing w:line="360" w:lineRule="auto"/>
+        <w:ind w:firstLine="720"/>
+        <w:jc w:val="both"/>
+        <w:rPr>
+          <w:rFonts w:ascii="Times New Roman" w:eastAsia="Times New Roman" w:hAnsi="Times New Roman" w:cs="Times New Roman"/>
+          <w:bCs/>
+          <w:sz w:val="28"/>
+          <w:szCs w:val="28"/>
+          <w:lang w:val="ru-RU"/>
+        </w:rPr>
+      </w:pPr>
+      <w:r>
+        <w:rPr>
+          <w:rFonts w:ascii="Times New Roman" w:eastAsia="Times New Roman" w:hAnsi="Times New Roman" w:cs="Times New Roman"/>
+          <w:bCs/>
+          <w:sz w:val="28"/>
+          <w:szCs w:val="28"/>
+          <w:lang w:val="ru-RU"/>
+        </w:rPr>
+        <w:t>-</w:t>
+      </w:r>
+      <w:r>
+        <w:rPr>
+          <w:rFonts w:ascii="Times New Roman" w:eastAsia="Times New Roman" w:hAnsi="Times New Roman" w:cs="Times New Roman"/>
+          <w:bCs/>
+          <w:sz w:val="28"/>
+          <w:szCs w:val="28"/>
+          <w:lang w:val="ru-RU"/>
+        </w:rPr>
+        <w:tab/>
+      </w:r>
+      <w:r>
+        <w:rPr>
+          <w:rFonts w:ascii="Times New Roman" w:eastAsia="Times New Roman" w:hAnsi="Times New Roman" w:cs="Times New Roman"/>
+          <w:bCs/>
+          <w:sz w:val="28"/>
+          <w:szCs w:val="28"/>
+          <w:lang w:val="ru-RU"/>
+        </w:rPr>
+        <w:t>подсистема сбор</w:t>
+      </w:r>
+      <w:r>
+        <w:rPr>
+          <w:rFonts w:ascii="Times New Roman" w:eastAsia="Times New Roman" w:hAnsi="Times New Roman" w:cs="Times New Roman"/>
+          <w:bCs/>
+          <w:sz w:val="28"/>
+          <w:szCs w:val="28"/>
+          <w:lang w:val="ru-RU"/>
+        </w:rPr>
+        <w:t>а</w:t>
+      </w:r>
+      <w:r>
+        <w:rPr>
+          <w:rFonts w:ascii="Times New Roman" w:eastAsia="Times New Roman" w:hAnsi="Times New Roman" w:cs="Times New Roman"/>
+          <w:bCs/>
+          <w:sz w:val="28"/>
+          <w:szCs w:val="28"/>
+          <w:lang w:val="ru-RU"/>
+        </w:rPr>
+        <w:t xml:space="preserve"> и </w:t>
+      </w:r>
+      <w:r>
+        <w:rPr>
+          <w:rFonts w:ascii="Times New Roman" w:eastAsia="Times New Roman" w:hAnsi="Times New Roman" w:cs="Times New Roman"/>
+          <w:bCs/>
+          <w:sz w:val="28"/>
+          <w:szCs w:val="28"/>
+          <w:lang w:val="ru-RU"/>
+        </w:rPr>
+        <w:t>загрузки данных</w:t>
+      </w:r>
+      <w:r>
+        <w:rPr>
+          <w:rFonts w:ascii="Times New Roman" w:eastAsia="Times New Roman" w:hAnsi="Times New Roman" w:cs="Times New Roman"/>
+          <w:bCs/>
+          <w:sz w:val="28"/>
+          <w:szCs w:val="28"/>
+          <w:lang w:val="ru-RU"/>
+        </w:rPr>
+        <w:t>;</w:t>
+      </w:r>
+    </w:p>
+    <w:p>
+      <w:pPr>
+        <w:spacing w:line="360" w:lineRule="auto"/>
+        <w:ind w:firstLine="720"/>
+        <w:jc w:val="both"/>
+        <w:rPr>
+          <w:rFonts w:ascii="Times New Roman" w:eastAsia="Times New Roman" w:hAnsi="Times New Roman" w:cs="Times New Roman"/>
+          <w:bCs/>
+          <w:sz w:val="28"/>
+          <w:szCs w:val="28"/>
+          <w:lang w:val="en-US"/>
+        </w:rPr>
+      </w:pPr>
+      <w:r>
+        <w:rPr>
+          <w:rFonts w:ascii="Times New Roman" w:eastAsia="Times New Roman" w:hAnsi="Times New Roman" w:cs="Times New Roman"/>
+          <w:bCs/>
+          <w:sz w:val="28"/>
+          <w:szCs w:val="28"/>
+          <w:lang w:val="en-US"/>
+        </w:rPr>
+        <w:lastRenderedPageBreak/>
+        <w:t>-</w:t>
+      </w:r>
+      <w:r>
+        <w:rPr>
+          <w:rFonts w:ascii="Times New Roman" w:eastAsia="Times New Roman" w:hAnsi="Times New Roman" w:cs="Times New Roman"/>
+          <w:bCs/>
+          <w:sz w:val="28"/>
+          <w:szCs w:val="28"/>
+          <w:lang w:val="ru-RU"/>
+        </w:rPr>
+        <w:tab/>
+        <w:t>подсистема хранения данных</w:t>
+      </w:r>
+      <w:r>
+        <w:rPr>
+          <w:rFonts w:ascii="Times New Roman" w:eastAsia="Times New Roman" w:hAnsi="Times New Roman" w:cs="Times New Roman"/>
+          <w:bCs/>
+          <w:sz w:val="28"/>
+          <w:szCs w:val="28"/>
+          <w:lang w:val="en-US"/>
+        </w:rPr>
+        <w:t>;</w:t>
+      </w:r>
+    </w:p>
+    <w:p>
+      <w:pPr>
+        <w:spacing w:line="360" w:lineRule="auto"/>
+        <w:ind w:firstLine="720"/>
+        <w:jc w:val="both"/>
+        <w:rPr>
+          <w:rFonts w:ascii="Times New Roman" w:eastAsia="Times New Roman" w:hAnsi="Times New Roman" w:cs="Times New Roman"/>
+          <w:bCs/>
+          <w:sz w:val="28"/>
+          <w:szCs w:val="28"/>
+          <w:lang w:val="ru-RU"/>
+        </w:rPr>
+      </w:pPr>
+      <w:r>
+        <w:rPr>
+          <w:rFonts w:ascii="Times New Roman" w:eastAsia="Times New Roman" w:hAnsi="Times New Roman" w:cs="Times New Roman"/>
+          <w:bCs/>
+          <w:sz w:val="28"/>
+          <w:szCs w:val="28"/>
+          <w:lang w:val="ru-RU"/>
+        </w:rPr>
+        <w:t>-</w:t>
+      </w:r>
+      <w:r>
+        <w:rPr>
+          <w:rFonts w:ascii="Times New Roman" w:eastAsia="Times New Roman" w:hAnsi="Times New Roman" w:cs="Times New Roman"/>
+          <w:bCs/>
+          <w:sz w:val="28"/>
+          <w:szCs w:val="28"/>
+          <w:lang w:val="ru-RU"/>
+        </w:rPr>
+        <w:tab/>
+      </w:r>
+      <w:r>
+        <w:rPr>
+          <w:rFonts w:ascii="Times New Roman" w:eastAsia="Times New Roman" w:hAnsi="Times New Roman" w:cs="Times New Roman"/>
+          <w:bCs/>
+          <w:sz w:val="28"/>
+          <w:szCs w:val="28"/>
+          <w:lang w:val="ru-RU"/>
+        </w:rPr>
+        <w:t>подсистема</w:t>
+      </w:r>
+      <w:r>
+        <w:rPr>
+          <w:rFonts w:ascii="Times New Roman" w:eastAsia="Times New Roman" w:hAnsi="Times New Roman" w:cs="Times New Roman"/>
+          <w:bCs/>
+          <w:sz w:val="28"/>
+          <w:szCs w:val="28"/>
+          <w:lang w:val="ru-RU"/>
+        </w:rPr>
+        <w:t xml:space="preserve"> формирования</w:t>
+      </w:r>
+      <w:r>
+        <w:rPr>
+          <w:rFonts w:ascii="Times New Roman" w:eastAsia="Times New Roman" w:hAnsi="Times New Roman" w:cs="Times New Roman"/>
+          <w:bCs/>
+          <w:sz w:val="28"/>
+          <w:szCs w:val="28"/>
+          <w:lang w:val="ru-RU"/>
+        </w:rPr>
+        <w:t xml:space="preserve"> отчётности</w:t>
+      </w:r>
+      <w:r>
+        <w:rPr>
+          <w:rFonts w:ascii="Times New Roman" w:eastAsia="Times New Roman" w:hAnsi="Times New Roman" w:cs="Times New Roman"/>
+          <w:bCs/>
+          <w:sz w:val="28"/>
+          <w:szCs w:val="28"/>
+          <w:lang w:val="ru-RU"/>
+        </w:rPr>
+        <w:t>;</w:t>
+      </w:r>
+    </w:p>
+    <w:p>
+      <w:pPr>
+        <w:spacing w:line="360" w:lineRule="auto"/>
+        <w:ind w:firstLine="720"/>
+        <w:jc w:val="both"/>
+        <w:rPr>
+          <w:rFonts w:ascii="Times New Roman" w:eastAsia="Times New Roman" w:hAnsi="Times New Roman" w:cs="Times New Roman"/>
+          <w:bCs/>
+          <w:sz w:val="28"/>
+          <w:szCs w:val="28"/>
+          <w:lang w:val="ru-RU"/>
+        </w:rPr>
+      </w:pPr>
+      <w:r>
+        <w:rPr>
+          <w:rFonts w:ascii="Times New Roman" w:eastAsia="Times New Roman" w:hAnsi="Times New Roman" w:cs="Times New Roman"/>
+          <w:bCs/>
+          <w:sz w:val="28"/>
+          <w:szCs w:val="28"/>
+          <w:lang w:val="ru-RU"/>
+        </w:rPr>
+        <w:t>-</w:t>
+      </w:r>
+      <w:r>
+        <w:rPr>
+          <w:rFonts w:ascii="Times New Roman" w:eastAsia="Times New Roman" w:hAnsi="Times New Roman" w:cs="Times New Roman"/>
+          <w:bCs/>
+          <w:sz w:val="28"/>
+          <w:szCs w:val="28"/>
+          <w:lang w:val="ru-RU"/>
+        </w:rPr>
+        <w:tab/>
+        <w:t xml:space="preserve">подсистема </w:t>
+      </w:r>
+      <w:r>
+        <w:rPr>
+          <w:rFonts w:ascii="Times New Roman" w:eastAsia="Times New Roman" w:hAnsi="Times New Roman" w:cs="Times New Roman"/>
+          <w:bCs/>
+          <w:sz w:val="28"/>
+          <w:szCs w:val="28"/>
+          <w:lang w:val="ru-RU"/>
+        </w:rPr>
+        <w:t>анализа работы системы</w:t>
+      </w:r>
+      <w:r>
+        <w:rPr>
+          <w:rFonts w:ascii="Times New Roman" w:eastAsia="Times New Roman" w:hAnsi="Times New Roman" w:cs="Times New Roman"/>
+          <w:bCs/>
+          <w:sz w:val="28"/>
+          <w:szCs w:val="28"/>
+          <w:lang w:val="ru-RU"/>
+        </w:rPr>
+        <w:t>;</w:t>
+      </w:r>
+    </w:p>
+    <w:p>
+      <w:pPr>
+        <w:spacing w:line="360" w:lineRule="auto"/>
+        <w:ind w:firstLine="720"/>
+        <w:jc w:val="both"/>
+        <w:rPr>
+          <w:rFonts w:ascii="Times New Roman" w:eastAsia="Times New Roman" w:hAnsi="Times New Roman" w:cs="Times New Roman"/>
+          <w:bCs/>
+          <w:sz w:val="28"/>
+          <w:szCs w:val="28"/>
+          <w:lang w:val="ru-RU"/>
+        </w:rPr>
+      </w:pPr>
+      <w:r>
+        <w:rPr>
+          <w:rFonts w:ascii="Times New Roman" w:eastAsia="Times New Roman" w:hAnsi="Times New Roman" w:cs="Times New Roman"/>
+          <w:bCs/>
+          <w:sz w:val="28"/>
+          <w:szCs w:val="28"/>
+          <w:lang w:val="ru-RU"/>
+        </w:rPr>
+        <w:t>-</w:t>
+      </w:r>
+      <w:r>
+        <w:rPr>
+          <w:rFonts w:ascii="Times New Roman" w:eastAsia="Times New Roman" w:hAnsi="Times New Roman" w:cs="Times New Roman"/>
+          <w:bCs/>
+          <w:sz w:val="28"/>
+          <w:szCs w:val="28"/>
+          <w:lang w:val="ru-RU"/>
+        </w:rPr>
+        <w:tab/>
+        <w:t>подсистема приложений</w:t>
+      </w:r>
+      <w:r>
+        <w:rPr>
+          <w:rFonts w:ascii="Times New Roman" w:eastAsia="Times New Roman" w:hAnsi="Times New Roman" w:cs="Times New Roman"/>
+          <w:bCs/>
+          <w:sz w:val="28"/>
+          <w:szCs w:val="28"/>
+          <w:lang w:val="ru-RU"/>
+        </w:rPr>
+        <w:t>;</w:t>
+      </w:r>
+    </w:p>
+    <w:p>
+      <w:pPr>
+        <w:spacing w:line="360" w:lineRule="auto"/>
+        <w:ind w:firstLine="720"/>
+        <w:jc w:val="both"/>
+        <w:rPr>
+          <w:rFonts w:ascii="Times New Roman" w:eastAsia="Times New Roman" w:hAnsi="Times New Roman" w:cs="Times New Roman"/>
+          <w:bCs/>
+          <w:sz w:val="28"/>
+          <w:szCs w:val="28"/>
+          <w:lang w:val="ru-RU"/>
+        </w:rPr>
+      </w:pPr>
+      <w:r>
+        <w:rPr>
+          <w:rFonts w:ascii="Times New Roman" w:eastAsia="Times New Roman" w:hAnsi="Times New Roman" w:cs="Times New Roman"/>
+          <w:bCs/>
+          <w:sz w:val="28"/>
+          <w:szCs w:val="28"/>
+          <w:lang w:val="ru-RU"/>
+        </w:rPr>
+        <w:t>Подсистема сбора и обработки информации предназначена для внесения и загрузки информации о товарах определённого типа.</w:t>
+      </w:r>
+    </w:p>
+    <w:p>
+      <w:pPr>
+        <w:spacing w:line="360" w:lineRule="auto"/>
+        <w:ind w:firstLine="720"/>
+        <w:jc w:val="both"/>
+        <w:rPr>
+          <w:rFonts w:ascii="Times New Roman" w:eastAsia="Times New Roman" w:hAnsi="Times New Roman" w:cs="Times New Roman"/>
+          <w:bCs/>
+          <w:sz w:val="28"/>
+          <w:szCs w:val="28"/>
+          <w:lang w:val="ru-RU"/>
+        </w:rPr>
+      </w:pPr>
+      <w:r>
+        <w:rPr>
+          <w:rFonts w:ascii="Times New Roman" w:eastAsia="Times New Roman" w:hAnsi="Times New Roman" w:cs="Times New Roman"/>
+          <w:bCs/>
+          <w:sz w:val="28"/>
+          <w:szCs w:val="28"/>
+          <w:lang w:val="ru-RU"/>
+        </w:rPr>
+        <w:t>Подсистема хранения данных предназначена для хранения оперативных данных о товарах, посетителей,</w:t>
+      </w:r>
+      <w:r>
+        <w:rPr>
+          <w:rFonts w:ascii="Times New Roman" w:eastAsia="Times New Roman" w:hAnsi="Times New Roman" w:cs="Times New Roman"/>
+          <w:bCs/>
+          <w:sz w:val="28"/>
+          <w:szCs w:val="28"/>
+          <w:lang w:val="ru-RU"/>
+        </w:rPr>
+        <w:t xml:space="preserve"> данных для формирования отчётов о товарах.</w:t>
+      </w:r>
+    </w:p>
+    <w:p>
+      <w:pPr>
+        <w:spacing w:line="360" w:lineRule="auto"/>
+        <w:ind w:firstLine="720"/>
+        <w:jc w:val="both"/>
+        <w:rPr>
+          <w:rFonts w:ascii="Times New Roman" w:eastAsia="Times New Roman" w:hAnsi="Times New Roman" w:cs="Times New Roman"/>
+          <w:bCs/>
+          <w:sz w:val="28"/>
+          <w:szCs w:val="28"/>
+          <w:lang w:val="ru-RU"/>
+        </w:rPr>
+      </w:pPr>
+      <w:r>
+        <w:rPr>
+          <w:rFonts w:ascii="Times New Roman" w:eastAsia="Times New Roman" w:hAnsi="Times New Roman" w:cs="Times New Roman"/>
+          <w:bCs/>
+          <w:sz w:val="28"/>
+          <w:szCs w:val="28"/>
+          <w:lang w:val="ru-RU"/>
+        </w:rPr>
+        <w:t>Подсистема</w:t>
+      </w:r>
+      <w:r>
+        <w:rPr>
+          <w:rFonts w:ascii="Times New Roman" w:eastAsia="Times New Roman" w:hAnsi="Times New Roman" w:cs="Times New Roman"/>
+          <w:bCs/>
+          <w:sz w:val="28"/>
+          <w:szCs w:val="28"/>
+          <w:lang w:val="ru-RU"/>
+        </w:rPr>
+        <w:t xml:space="preserve"> формирования</w:t>
+      </w:r>
+      <w:r>
+        <w:rPr>
+          <w:rFonts w:ascii="Times New Roman" w:eastAsia="Times New Roman" w:hAnsi="Times New Roman" w:cs="Times New Roman"/>
+          <w:bCs/>
+          <w:sz w:val="28"/>
+          <w:szCs w:val="28"/>
+          <w:lang w:val="ru-RU"/>
+        </w:rPr>
+        <w:t xml:space="preserve"> отчётности </w:t>
+      </w:r>
+      <w:r>
+        <w:rPr>
+          <w:rFonts w:ascii="Times New Roman" w:eastAsia="Times New Roman" w:hAnsi="Times New Roman" w:cs="Times New Roman"/>
+          <w:bCs/>
+          <w:sz w:val="28"/>
+          <w:szCs w:val="28"/>
+          <w:lang w:val="ru-RU"/>
+        </w:rPr>
+        <w:t xml:space="preserve">предназначена для создания и формирования отчётов в виде </w:t>
+      </w:r>
+      <w:r>
+        <w:rPr>
+          <w:rFonts w:ascii="Times New Roman" w:eastAsia="Times New Roman" w:hAnsi="Times New Roman" w:cs="Times New Roman"/>
+          <w:bCs/>
+          <w:sz w:val="28"/>
+          <w:szCs w:val="28"/>
+          <w:lang w:val="ru-RU"/>
+        </w:rPr>
+        <w:t xml:space="preserve">удобном </w:t>
+      </w:r>
+      <w:r>
+        <w:rPr>
+          <w:rFonts w:ascii="Times New Roman" w:eastAsia="Times New Roman" w:hAnsi="Times New Roman" w:cs="Times New Roman"/>
+          <w:bCs/>
+          <w:sz w:val="28"/>
+          <w:szCs w:val="28"/>
+          <w:lang w:val="ru-RU"/>
+        </w:rPr>
+        <w:t>для вывода на печатающие устройства</w:t>
+      </w:r>
+      <w:r>
+        <w:rPr>
+          <w:rFonts w:ascii="Times New Roman" w:eastAsia="Times New Roman" w:hAnsi="Times New Roman" w:cs="Times New Roman"/>
+          <w:bCs/>
+          <w:sz w:val="28"/>
+          <w:szCs w:val="28"/>
+          <w:lang w:val="ru-RU"/>
+        </w:rPr>
+        <w:t>.</w:t>
+      </w:r>
+      <w:r>
+        <w:rPr>
+          <w:rFonts w:ascii="Times New Roman" w:eastAsia="Times New Roman" w:hAnsi="Times New Roman" w:cs="Times New Roman"/>
+          <w:bCs/>
+          <w:sz w:val="28"/>
+          <w:szCs w:val="28"/>
+          <w:lang w:val="ru-RU"/>
+        </w:rPr>
+        <w:t xml:space="preserve">  </w:t>
+      </w:r>
+      <w:r>
+        <w:rPr>
+          <w:rFonts w:ascii="Times New Roman" w:eastAsia="Times New Roman" w:hAnsi="Times New Roman" w:cs="Times New Roman"/>
+          <w:bCs/>
+          <w:sz w:val="28"/>
+          <w:szCs w:val="28"/>
+          <w:lang w:val="ru-RU"/>
+        </w:rPr>
+        <w:t>Н</w:t>
+      </w:r>
+      <w:r>
+        <w:rPr>
+          <w:rFonts w:ascii="Times New Roman" w:eastAsia="Times New Roman" w:hAnsi="Times New Roman" w:cs="Times New Roman"/>
+          <w:bCs/>
+          <w:sz w:val="28"/>
+          <w:szCs w:val="28"/>
+          <w:lang w:val="ru-RU"/>
+        </w:rPr>
+        <w:t>а основе системы АРММ.</w:t>
+      </w:r>
+    </w:p>
+    <w:p>
+      <w:pPr>
+        <w:spacing w:line="360" w:lineRule="auto"/>
+        <w:ind w:firstLine="720"/>
+        <w:jc w:val="both"/>
+        <w:rPr>
+          <w:rFonts w:ascii="Times New Roman" w:eastAsia="Times New Roman" w:hAnsi="Times New Roman" w:cs="Times New Roman"/>
+          <w:bCs/>
+          <w:sz w:val="28"/>
+          <w:szCs w:val="28"/>
+          <w:lang w:val="ru-RU"/>
+        </w:rPr>
+      </w:pPr>
+      <w:r>
+        <w:rPr>
+          <w:rFonts w:ascii="Times New Roman" w:eastAsia="Times New Roman" w:hAnsi="Times New Roman" w:cs="Times New Roman"/>
+          <w:bCs/>
+          <w:sz w:val="28"/>
+          <w:szCs w:val="28"/>
+          <w:lang w:val="ru-RU"/>
+        </w:rPr>
+        <w:t xml:space="preserve">Подсистема </w:t>
+      </w:r>
+      <w:r>
+        <w:rPr>
+          <w:rFonts w:ascii="Times New Roman" w:eastAsia="Times New Roman" w:hAnsi="Times New Roman" w:cs="Times New Roman"/>
+          <w:bCs/>
+          <w:sz w:val="28"/>
+          <w:szCs w:val="28"/>
+          <w:lang w:val="ru-RU"/>
+        </w:rPr>
+        <w:t>анализа работы системы предназначена для аналитической работы системы, для быстрого выявления неполадок и багов.</w:t>
+      </w:r>
+    </w:p>
+    <w:p>
+      <w:pPr>
+        <w:spacing w:line="360" w:lineRule="auto"/>
+        <w:ind w:firstLine="720"/>
+        <w:jc w:val="both"/>
+        <w:rPr>
+          <w:rFonts w:ascii="Times New Roman" w:eastAsia="Times New Roman" w:hAnsi="Times New Roman" w:cs="Times New Roman"/>
+          <w:bCs/>
+          <w:sz w:val="28"/>
+          <w:szCs w:val="28"/>
+          <w:lang w:val="ru-RU"/>
+        </w:rPr>
+      </w:pPr>
+      <w:r>
+        <w:rPr>
+          <w:rFonts w:ascii="Times New Roman" w:eastAsia="Times New Roman" w:hAnsi="Times New Roman" w:cs="Times New Roman"/>
+          <w:bCs/>
+          <w:sz w:val="28"/>
+          <w:szCs w:val="28"/>
+          <w:lang w:val="ru-RU"/>
+        </w:rPr>
+        <w:t>Подсистема приложения</w:t>
+      </w:r>
+      <w:r>
+        <w:rPr>
+          <w:rFonts w:ascii="Times New Roman" w:eastAsia="Times New Roman" w:hAnsi="Times New Roman" w:cs="Times New Roman"/>
+          <w:bCs/>
+          <w:sz w:val="28"/>
+          <w:szCs w:val="28"/>
+          <w:lang w:val="ru-RU"/>
+        </w:rPr>
+        <w:t xml:space="preserve"> </w:t>
+      </w:r>
+    </w:p>
+    <w:p>
+      <w:pPr>
+        <w:spacing w:line="360" w:lineRule="auto"/>
+        <w:ind w:firstLine="720"/>
+        <w:jc w:val="both"/>
+        <w:rPr>
+          <w:rFonts w:ascii="Times New Roman" w:eastAsia="Times New Roman" w:hAnsi="Times New Roman" w:cs="Times New Roman"/>
+          <w:bCs/>
           <w:sz w:val="28"/>
           <w:szCs w:val="28"/>
           <w:lang w:val="ru-RU"/>
@@ -5884,8 +7784,8 @@
       </w:pPr>
     </w:p>
     <w:sectPr>
-      <w:footerReference w:type="default" r:id="rId11"/>
-      <w:footerReference w:type="first" r:id="rId12"/>
+      <w:footerReference w:type="default" r:id="rId12"/>
+      <w:footerReference w:type="first" r:id="rId13"/>
       <w:pgSz w:w="11909" w:h="16834"/>
       <w:pgMar w:top="1133" w:right="566" w:bottom="1133" w:left="1700" w:header="720" w:footer="720" w:gutter="0"/>
       <w:pgNumType w:start="1"/>
@@ -7343,6 +9243,119 @@
     </w:lvl>
   </w:abstractNum>
   <w:abstractNum w:abstractNumId="12" w15:restartNumberingAfterBreak="0">
+    <w:nsid w:val="30F02B7B"/>
+    <w:multiLevelType w:val="multilevel"/>
+    <w:tmpl w:val="893AF320"/>
+    <w:lvl w:ilvl="0">
+      <w:start w:val="1"/>
+      <w:numFmt w:val="decimal"/>
+      <w:lvlText w:val="%1"/>
+      <w:lvlJc w:val="left"/>
+      <w:pPr>
+        <w:ind w:left="420" w:hanging="420"/>
+      </w:pPr>
+      <w:rPr>
+        <w:rFonts w:hint="default"/>
+      </w:rPr>
+    </w:lvl>
+    <w:lvl w:ilvl="1">
+      <w:start w:val="1"/>
+      <w:numFmt w:val="decimal"/>
+      <w:lvlText w:val="%1.%2"/>
+      <w:lvlJc w:val="left"/>
+      <w:pPr>
+        <w:ind w:left="420" w:hanging="420"/>
+      </w:pPr>
+      <w:rPr>
+        <w:rFonts w:hint="default"/>
+      </w:rPr>
+    </w:lvl>
+    <w:lvl w:ilvl="2">
+      <w:start w:val="1"/>
+      <w:numFmt w:val="decimal"/>
+      <w:lvlText w:val="%1.%2.%3"/>
+      <w:lvlJc w:val="left"/>
+      <w:pPr>
+        <w:ind w:left="720" w:hanging="720"/>
+      </w:pPr>
+      <w:rPr>
+        <w:rFonts w:hint="default"/>
+      </w:rPr>
+    </w:lvl>
+    <w:lvl w:ilvl="3">
+      <w:start w:val="1"/>
+      <w:numFmt w:val="decimal"/>
+      <w:lvlText w:val="%1.%2.%3.%4"/>
+      <w:lvlJc w:val="left"/>
+      <w:pPr>
+        <w:ind w:left="1080" w:hanging="1080"/>
+      </w:pPr>
+      <w:rPr>
+        <w:rFonts w:hint="default"/>
+      </w:rPr>
+    </w:lvl>
+    <w:lvl w:ilvl="4">
+      <w:start w:val="1"/>
+      <w:numFmt w:val="decimal"/>
+      <w:lvlText w:val="%1.%2.%3.%4.%5"/>
+      <w:lvlJc w:val="left"/>
+      <w:pPr>
+        <w:ind w:left="1080" w:hanging="1080"/>
+      </w:pPr>
+      <w:rPr>
+        <w:rFonts w:hint="default"/>
+      </w:rPr>
+    </w:lvl>
+    <w:lvl w:ilvl="5">
+      <w:start w:val="1"/>
+      <w:numFmt w:val="decimal"/>
+      <w:lvlText w:val="%1.%2.%3.%4.%5.%6"/>
+      <w:lvlJc w:val="left"/>
+      <w:pPr>
+        <w:ind w:left="1440" w:hanging="1440"/>
+      </w:pPr>
+      <w:rPr>
+        <w:rFonts w:hint="default"/>
+      </w:rPr>
+    </w:lvl>
+    <w:lvl w:ilvl="6">
+      <w:start w:val="1"/>
+      <w:numFmt w:val="decimal"/>
+      <w:lvlText w:val="%1.%2.%3.%4.%5.%6.%7"/>
+      <w:lvlJc w:val="left"/>
+      <w:pPr>
+        <w:ind w:left="1440" w:hanging="1440"/>
+      </w:pPr>
+      <w:rPr>
+        <w:rFonts w:hint="default"/>
+      </w:rPr>
+    </w:lvl>
+    <w:lvl w:ilvl="7">
+      <w:start w:val="1"/>
+      <w:numFmt w:val="decimal"/>
+      <w:lvlText w:val="%1.%2.%3.%4.%5.%6.%7.%8"/>
+      <w:lvlJc w:val="left"/>
+      <w:pPr>
+        <w:ind w:left="1800" w:hanging="1800"/>
+      </w:pPr>
+      <w:rPr>
+        <w:rFonts w:hint="default"/>
+      </w:rPr>
+    </w:lvl>
+    <w:lvl w:ilvl="8">
+      <w:start w:val="1"/>
+      <w:numFmt w:val="decimal"/>
+      <w:lvlText w:val="%1.%2.%3.%4.%5.%6.%7.%8.%9"/>
+      <w:lvlJc w:val="left"/>
+      <w:pPr>
+        <w:ind w:left="2160" w:hanging="2160"/>
+      </w:pPr>
+      <w:rPr>
+        <w:rFonts w:hint="default"/>
+      </w:rPr>
+    </w:lvl>
+  </w:abstractNum>
+  <w:abstractNum w:abstractNumId="13" w15:restartNumberingAfterBreak="0">
     <w:nsid w:val="369C2DB3"/>
     <w:multiLevelType w:val="multilevel"/>
     <w:tmpl w:val="F244E050"/>
@@ -7455,7 +9468,7 @@
       </w:rPr>
     </w:lvl>
   </w:abstractNum>
-  <w:abstractNum w:abstractNumId="13" w15:restartNumberingAfterBreak="0">
+  <w:abstractNum w:abstractNumId="14" w15:restartNumberingAfterBreak="0">
     <w:nsid w:val="39704651"/>
     <w:multiLevelType w:val="multilevel"/>
     <w:tmpl w:val="A1BEA3F4"/>
@@ -7568,7 +9581,7 @@
       </w:rPr>
     </w:lvl>
   </w:abstractNum>
-  <w:abstractNum w:abstractNumId="14" w15:restartNumberingAfterBreak="0">
+  <w:abstractNum w:abstractNumId="15" w15:restartNumberingAfterBreak="0">
     <w:nsid w:val="3DC32602"/>
     <w:multiLevelType w:val="multilevel"/>
     <w:tmpl w:val="95BAA6DC"/>
@@ -7681,7 +9694,7 @@
       </w:rPr>
     </w:lvl>
   </w:abstractNum>
-  <w:abstractNum w:abstractNumId="15" w15:restartNumberingAfterBreak="0">
+  <w:abstractNum w:abstractNumId="16" w15:restartNumberingAfterBreak="0">
     <w:nsid w:val="42C37E07"/>
     <w:multiLevelType w:val="multilevel"/>
     <w:tmpl w:val="36140D20"/>
@@ -7794,7 +9807,7 @@
       </w:rPr>
     </w:lvl>
   </w:abstractNum>
-  <w:abstractNum w:abstractNumId="16" w15:restartNumberingAfterBreak="0">
+  <w:abstractNum w:abstractNumId="17" w15:restartNumberingAfterBreak="0">
     <w:nsid w:val="4D853E6A"/>
     <w:multiLevelType w:val="hybridMultilevel"/>
     <w:tmpl w:val="6C2C3750"/>
@@ -7880,7 +9893,7 @@
       </w:pPr>
     </w:lvl>
   </w:abstractNum>
-  <w:abstractNum w:abstractNumId="17" w15:restartNumberingAfterBreak="0">
+  <w:abstractNum w:abstractNumId="18" w15:restartNumberingAfterBreak="0">
     <w:nsid w:val="535F206E"/>
     <w:multiLevelType w:val="hybridMultilevel"/>
     <w:tmpl w:val="AE021C1A"/>
@@ -7993,7 +10006,7 @@
       </w:rPr>
     </w:lvl>
   </w:abstractNum>
-  <w:abstractNum w:abstractNumId="18" w15:restartNumberingAfterBreak="0">
+  <w:abstractNum w:abstractNumId="19" w15:restartNumberingAfterBreak="0">
     <w:nsid w:val="594733AE"/>
     <w:multiLevelType w:val="multilevel"/>
     <w:tmpl w:val="94701D8C"/>
@@ -8106,7 +10119,7 @@
       </w:rPr>
     </w:lvl>
   </w:abstractNum>
-  <w:abstractNum w:abstractNumId="19" w15:restartNumberingAfterBreak="0">
+  <w:abstractNum w:abstractNumId="20" w15:restartNumberingAfterBreak="0">
     <w:nsid w:val="64C475FC"/>
     <w:multiLevelType w:val="multilevel"/>
     <w:tmpl w:val="0F3E0406"/>
@@ -8219,7 +10232,7 @@
       </w:rPr>
     </w:lvl>
   </w:abstractNum>
-  <w:abstractNum w:abstractNumId="20" w15:restartNumberingAfterBreak="0">
+  <w:abstractNum w:abstractNumId="21" w15:restartNumberingAfterBreak="0">
     <w:nsid w:val="675315E6"/>
     <w:multiLevelType w:val="multilevel"/>
     <w:tmpl w:val="BDE0B860"/>
@@ -8332,7 +10345,7 @@
       </w:rPr>
     </w:lvl>
   </w:abstractNum>
-  <w:abstractNum w:abstractNumId="21" w15:restartNumberingAfterBreak="0">
+  <w:abstractNum w:abstractNumId="22" w15:restartNumberingAfterBreak="0">
     <w:nsid w:val="67A03CDC"/>
     <w:multiLevelType w:val="multilevel"/>
     <w:tmpl w:val="1CB806DC"/>
@@ -8445,7 +10458,7 @@
       </w:rPr>
     </w:lvl>
   </w:abstractNum>
-  <w:abstractNum w:abstractNumId="22" w15:restartNumberingAfterBreak="0">
+  <w:abstractNum w:abstractNumId="23" w15:restartNumberingAfterBreak="0">
     <w:nsid w:val="699B1E83"/>
     <w:multiLevelType w:val="hybridMultilevel"/>
     <w:tmpl w:val="77CA045A"/>
@@ -8558,7 +10571,7 @@
       </w:rPr>
     </w:lvl>
   </w:abstractNum>
-  <w:abstractNum w:abstractNumId="23" w15:restartNumberingAfterBreak="0">
+  <w:abstractNum w:abstractNumId="24" w15:restartNumberingAfterBreak="0">
     <w:nsid w:val="69E83FA0"/>
     <w:multiLevelType w:val="hybridMultilevel"/>
     <w:tmpl w:val="3F4EFF6C"/>
@@ -8644,7 +10657,7 @@
       </w:pPr>
     </w:lvl>
   </w:abstractNum>
-  <w:abstractNum w:abstractNumId="24" w15:restartNumberingAfterBreak="0">
+  <w:abstractNum w:abstractNumId="25" w15:restartNumberingAfterBreak="0">
     <w:nsid w:val="6D4B1E69"/>
     <w:multiLevelType w:val="multilevel"/>
     <w:tmpl w:val="BB94BC7C"/>
@@ -8757,7 +10770,7 @@
       </w:rPr>
     </w:lvl>
   </w:abstractNum>
-  <w:abstractNum w:abstractNumId="25" w15:restartNumberingAfterBreak="0">
+  <w:abstractNum w:abstractNumId="26" w15:restartNumberingAfterBreak="0">
     <w:nsid w:val="6E214728"/>
     <w:multiLevelType w:val="multilevel"/>
     <w:tmpl w:val="F5649066"/>
@@ -8870,7 +10883,7 @@
       </w:rPr>
     </w:lvl>
   </w:abstractNum>
-  <w:abstractNum w:abstractNumId="26" w15:restartNumberingAfterBreak="0">
+  <w:abstractNum w:abstractNumId="27" w15:restartNumberingAfterBreak="0">
     <w:nsid w:val="6FE6125B"/>
     <w:multiLevelType w:val="multilevel"/>
     <w:tmpl w:val="C3C02F06"/>
@@ -8983,7 +10996,7 @@
       </w:rPr>
     </w:lvl>
   </w:abstractNum>
-  <w:abstractNum w:abstractNumId="27" w15:restartNumberingAfterBreak="0">
+  <w:abstractNum w:abstractNumId="28" w15:restartNumberingAfterBreak="0">
     <w:nsid w:val="700B20B0"/>
     <w:multiLevelType w:val="multilevel"/>
     <w:tmpl w:val="50C87050"/>
@@ -9096,7 +11109,7 @@
       </w:rPr>
     </w:lvl>
   </w:abstractNum>
-  <w:abstractNum w:abstractNumId="28" w15:restartNumberingAfterBreak="0">
+  <w:abstractNum w:abstractNumId="29" w15:restartNumberingAfterBreak="0">
     <w:nsid w:val="708A37DE"/>
     <w:multiLevelType w:val="multilevel"/>
     <w:tmpl w:val="1B8C3AE8"/>
@@ -9209,7 +11222,7 @@
       </w:rPr>
     </w:lvl>
   </w:abstractNum>
-  <w:abstractNum w:abstractNumId="29" w15:restartNumberingAfterBreak="0">
+  <w:abstractNum w:abstractNumId="30" w15:restartNumberingAfterBreak="0">
     <w:nsid w:val="71CC002B"/>
     <w:multiLevelType w:val="multilevel"/>
     <w:tmpl w:val="3E828332"/>
@@ -9322,7 +11335,7 @@
       </w:rPr>
     </w:lvl>
   </w:abstractNum>
-  <w:abstractNum w:abstractNumId="30" w15:restartNumberingAfterBreak="0">
+  <w:abstractNum w:abstractNumId="31" w15:restartNumberingAfterBreak="0">
     <w:nsid w:val="79B15FC2"/>
     <w:multiLevelType w:val="multilevel"/>
     <w:tmpl w:val="E35CEBBA"/>
@@ -9435,7 +11448,7 @@
       </w:rPr>
     </w:lvl>
   </w:abstractNum>
-  <w:abstractNum w:abstractNumId="31" w15:restartNumberingAfterBreak="0">
+  <w:abstractNum w:abstractNumId="32" w15:restartNumberingAfterBreak="0">
     <w:nsid w:val="7D5D1F8D"/>
     <w:multiLevelType w:val="multilevel"/>
     <w:tmpl w:val="581A5F1A"/>
@@ -9548,7 +11561,7 @@
       </w:rPr>
     </w:lvl>
   </w:abstractNum>
-  <w:abstractNum w:abstractNumId="32" w15:restartNumberingAfterBreak="0">
+  <w:abstractNum w:abstractNumId="33" w15:restartNumberingAfterBreak="0">
     <w:nsid w:val="7D9343AF"/>
     <w:multiLevelType w:val="multilevel"/>
     <w:tmpl w:val="842C0722"/>
@@ -9662,7 +11675,7 @@
     </w:lvl>
   </w:abstractNum>
   <w:num w:numId="1">
-    <w:abstractNumId w:val="28"/>
+    <w:abstractNumId w:val="29"/>
   </w:num>
   <w:num w:numId="2">
     <w:abstractNumId w:val="10"/>
@@ -9674,25 +11687,25 @@
     <w:abstractNumId w:val="5"/>
   </w:num>
   <w:num w:numId="5">
-    <w:abstractNumId w:val="12"/>
+    <w:abstractNumId w:val="13"/>
   </w:num>
   <w:num w:numId="6">
-    <w:abstractNumId w:val="32"/>
+    <w:abstractNumId w:val="33"/>
   </w:num>
   <w:num w:numId="7">
-    <w:abstractNumId w:val="27"/>
+    <w:abstractNumId w:val="28"/>
   </w:num>
   <w:num w:numId="8">
     <w:abstractNumId w:val="3"/>
   </w:num>
   <w:num w:numId="9">
-    <w:abstractNumId w:val="26"/>
+    <w:abstractNumId w:val="27"/>
   </w:num>
   <w:num w:numId="10">
-    <w:abstractNumId w:val="15"/>
+    <w:abstractNumId w:val="16"/>
   </w:num>
   <w:num w:numId="11">
-    <w:abstractNumId w:val="31"/>
+    <w:abstractNumId w:val="32"/>
   </w:num>
   <w:num w:numId="12">
     <w:abstractNumId w:val="1"/>
@@ -9701,16 +11714,16 @@
     <w:abstractNumId w:val="6"/>
   </w:num>
   <w:num w:numId="14">
-    <w:abstractNumId w:val="13"/>
+    <w:abstractNumId w:val="14"/>
   </w:num>
   <w:num w:numId="15">
     <w:abstractNumId w:val="9"/>
   </w:num>
   <w:num w:numId="16">
-    <w:abstractNumId w:val="29"/>
+    <w:abstractNumId w:val="30"/>
   </w:num>
   <w:num w:numId="17">
-    <w:abstractNumId w:val="18"/>
+    <w:abstractNumId w:val="19"/>
   </w:num>
   <w:num w:numId="18">
     <w:abstractNumId w:val="2"/>
@@ -9719,46 +11732,49 @@
     <w:abstractNumId w:val="4"/>
   </w:num>
   <w:num w:numId="20">
-    <w:abstractNumId w:val="30"/>
+    <w:abstractNumId w:val="31"/>
   </w:num>
   <w:num w:numId="21">
-    <w:abstractNumId w:val="25"/>
+    <w:abstractNumId w:val="26"/>
   </w:num>
   <w:num w:numId="22">
     <w:abstractNumId w:val="0"/>
   </w:num>
   <w:num w:numId="23">
-    <w:abstractNumId w:val="24"/>
+    <w:abstractNumId w:val="25"/>
   </w:num>
   <w:num w:numId="24">
     <w:abstractNumId w:val="11"/>
   </w:num>
   <w:num w:numId="25">
+    <w:abstractNumId w:val="21"/>
+  </w:num>
+  <w:num w:numId="26">
     <w:abstractNumId w:val="20"/>
   </w:num>
-  <w:num w:numId="26">
-    <w:abstractNumId w:val="19"/>
-  </w:num>
   <w:num w:numId="27">
-    <w:abstractNumId w:val="21"/>
+    <w:abstractNumId w:val="22"/>
   </w:num>
   <w:num w:numId="28">
-    <w:abstractNumId w:val="14"/>
+    <w:abstractNumId w:val="15"/>
   </w:num>
   <w:num w:numId="29">
-    <w:abstractNumId w:val="17"/>
+    <w:abstractNumId w:val="18"/>
   </w:num>
   <w:num w:numId="30">
     <w:abstractNumId w:val="7"/>
   </w:num>
   <w:num w:numId="31">
-    <w:abstractNumId w:val="22"/>
+    <w:abstractNumId w:val="23"/>
   </w:num>
   <w:num w:numId="32">
-    <w:abstractNumId w:val="16"/>
+    <w:abstractNumId w:val="17"/>
   </w:num>
   <w:num w:numId="33">
-    <w:abstractNumId w:val="23"/>
+    <w:abstractNumId w:val="24"/>
+  </w:num>
+  <w:num w:numId="34">
+    <w:abstractNumId w:val="12"/>
   </w:num>
 </w:numbering>
 </file>

</xml_diff>